<commit_message>
Time Series model and results added
</commit_message>
<xml_diff>
--- a/Solution_Sheet.docx
+++ b/Solution_Sheet.docx
@@ -15,6 +15,13 @@
       </w:pPr>
       <w:r>
         <w:rPr>
+          <w:color w:val="1F4E79"/>
+          <w:sz w:val="40"/>
+        </w:rPr>
+      </w:r>
+      <w:r/>
+      <w:r>
+        <w:rPr>
           <w:b/>
           <w:color w:val="FF0000"/>
           <w:sz w:val="56"/>
@@ -22,15 +29,25 @@
         </w:rPr>
         <w:t xml:space="preserve">Solution Sheet</w:t>
       </w:r>
+      <w:r>
+        <w:rPr>
+          <w:b/>
+          <w:color w:val="FF0000"/>
+          <w:sz w:val="56"/>
+          <w:u w:val="single"/>
+        </w:rPr>
+      </w:r>
       <w:r/>
     </w:p>
     <w:p>
       <w:pPr>
         <w:ind w:left="360"/>
+      </w:pPr>
+      <w:r>
         <w:rPr>
           <w:sz w:val="40"/>
         </w:rPr>
-      </w:pPr>
+      </w:r>
       <w:r>
         <w:rPr>
           <w:sz w:val="40"/>
@@ -40,14 +57,13 @@
     </w:p>
     <w:p>
       <w:pPr>
-        <w:pStyle w:val="376"/>
+        <w:pStyle w:val="565"/>
         <w:numPr>
           <w:ilvl w:val="0"/>
-          <w:numId w:val="2"/>
+          <w:numId w:val="3"/>
         </w:numPr>
         <w:rPr>
           <w:color w:val="1F4E79"/>
-          <w:sz w:val="40"/>
         </w:rPr>
       </w:pPr>
       <w:r>
@@ -57,14 +73,17 @@
         </w:rPr>
         <w:t xml:space="preserve">Which model have you used for probability prediction? Explain your model.</w:t>
       </w:r>
+      <w:r>
+        <w:rPr>
+          <w:color w:val="1F4E79"/>
+          <w:sz w:val="40"/>
+        </w:rPr>
+      </w:r>
       <w:r/>
     </w:p>
     <w:p>
       <w:pPr>
-        <w:pStyle w:val="376"/>
-        <w:rPr>
-          <w:sz w:val="32"/>
-        </w:rPr>
+        <w:pStyle w:val="565"/>
       </w:pPr>
       <w:r>
         <w:rPr>
@@ -77,13 +96,41 @@
           <w:sz w:val="32"/>
         </w:rPr>
       </w:r>
+      <w:r/>
     </w:p>
     <w:p>
       <w:pPr>
         <w:ind w:left="709" w:right="0" w:firstLine="0"/>
-        <w:spacing w:after="195" w:before="195"/>
+        <w:spacing w:after="0" w:before="0"/>
+        <w:pBdr>
+          <w:left w:val="none" w:color="000000" w:sz="4" w:space="0"/>
+          <w:top w:val="none" w:color="000000" w:sz="4" w:space="0"/>
+          <w:right w:val="none" w:color="000000" w:sz="4" w:space="0"/>
+          <w:bottom w:val="none" w:color="000000" w:sz="4" w:space="0"/>
+        </w:pBdr>
+      </w:pPr>
+      <w:r>
         <w:rPr>
           <w:rFonts w:ascii="Courier New" w:hAnsi="Courier New" w:cs="Courier New" w:eastAsia="Courier New"/>
+          <w:color w:val="000000"/>
+          <w:sz w:val="20"/>
+        </w:rPr>
+        <w:t xml:space="preserve">_________________________________________________________________</w:t>
+      </w:r>
+      <w:r>
+        <w:rPr>
+          <w:sz w:val="24"/>
+        </w:rPr>
+      </w:r>
+      <w:r/>
+    </w:p>
+    <w:p>
+      <w:pPr>
+        <w:ind w:left="709" w:right="0" w:firstLine="0"/>
+        <w:spacing w:after="0" w:before="0"/>
+        <w:rPr>
+          <w:rFonts w:ascii="Courier New" w:hAnsi="Courier New" w:cs="Courier New" w:eastAsia="Courier New"/>
+          <w:color w:val="000000"/>
           <w:sz w:val="20"/>
         </w:rPr>
         <w:pBdr>
@@ -100,9 +147,27 @@
       </w:r>
       <w:r>
         <w:rPr>
-          <w:sz w:val="40"/>
+          <w:rFonts w:ascii="Courier New" w:hAnsi="Courier New" w:cs="Courier New" w:eastAsia="Courier New"/>
+          <w:color w:val="000000"/>
+          <w:sz w:val="20"/>
         </w:rPr>
       </w:r>
+      <w:r/>
+    </w:p>
+    <w:p>
+      <w:pPr>
+        <w:ind w:left="709" w:right="0" w:firstLine="0"/>
+        <w:spacing w:after="0" w:before="0"/>
+        <w:rPr>
+          <w:sz w:val="24"/>
+        </w:rPr>
+        <w:pBdr>
+          <w:left w:val="none" w:color="000000" w:sz="4" w:space="0"/>
+          <w:top w:val="none" w:color="000000" w:sz="4" w:space="0"/>
+          <w:right w:val="none" w:color="000000" w:sz="4" w:space="0"/>
+          <w:bottom w:val="none" w:color="000000" w:sz="4" w:space="0"/>
+        </w:pBdr>
+      </w:pPr>
       <w:r>
         <w:rPr>
           <w:rFonts w:ascii="Courier New" w:hAnsi="Courier New" w:cs="Courier New" w:eastAsia="Courier New"/>
@@ -116,7 +181,7 @@
     <w:p>
       <w:pPr>
         <w:ind w:left="709" w:right="0" w:firstLine="0"/>
-        <w:spacing w:after="195" w:before="195"/>
+        <w:spacing w:after="0" w:before="0"/>
         <w:pBdr>
           <w:left w:val="none" w:color="000000" w:sz="4" w:space="0"/>
           <w:top w:val="none" w:color="000000" w:sz="4" w:space="0"/>
@@ -137,7 +202,7 @@
     <w:p>
       <w:pPr>
         <w:ind w:left="709" w:right="0" w:firstLine="0"/>
-        <w:spacing w:after="195" w:before="195"/>
+        <w:spacing w:after="0" w:before="0"/>
         <w:pBdr>
           <w:left w:val="none" w:color="000000" w:sz="4" w:space="0"/>
           <w:top w:val="none" w:color="000000" w:sz="4" w:space="0"/>
@@ -158,7 +223,7 @@
     <w:p>
       <w:pPr>
         <w:ind w:left="709" w:right="0" w:firstLine="0"/>
-        <w:spacing w:after="195" w:before="195"/>
+        <w:spacing w:after="0" w:before="0"/>
         <w:pBdr>
           <w:left w:val="none" w:color="000000" w:sz="4" w:space="0"/>
           <w:top w:val="none" w:color="000000" w:sz="4" w:space="0"/>
@@ -179,7 +244,7 @@
     <w:p>
       <w:pPr>
         <w:ind w:left="709" w:right="0" w:firstLine="0"/>
-        <w:spacing w:after="195" w:before="195"/>
+        <w:spacing w:after="0" w:before="0"/>
         <w:pBdr>
           <w:left w:val="none" w:color="000000" w:sz="4" w:space="0"/>
           <w:top w:val="none" w:color="000000" w:sz="4" w:space="0"/>
@@ -193,14 +258,14 @@
           <w:color w:val="000000"/>
           <w:sz w:val="20"/>
         </w:rPr>
-        <w:t xml:space="preserve">dense (Dense)                (None, 32)                768       </w:t>
+        <w:t xml:space="preserve">dense (Dense)                (None, 32)                704       </w:t>
       </w:r>
       <w:r/>
     </w:p>
     <w:p>
       <w:pPr>
         <w:ind w:left="709" w:right="0" w:firstLine="0"/>
-        <w:spacing w:after="195" w:before="195"/>
+        <w:spacing w:after="0" w:before="0"/>
         <w:pBdr>
           <w:left w:val="none" w:color="000000" w:sz="4" w:space="0"/>
           <w:top w:val="none" w:color="000000" w:sz="4" w:space="0"/>
@@ -221,7 +286,7 @@
     <w:p>
       <w:pPr>
         <w:ind w:left="709" w:right="0" w:firstLine="0"/>
-        <w:spacing w:after="195" w:before="195"/>
+        <w:spacing w:after="0" w:before="0"/>
         <w:pBdr>
           <w:left w:val="none" w:color="000000" w:sz="4" w:space="0"/>
           <w:top w:val="none" w:color="000000" w:sz="4" w:space="0"/>
@@ -242,7 +307,7 @@
     <w:p>
       <w:pPr>
         <w:ind w:left="709" w:right="0" w:firstLine="0"/>
-        <w:spacing w:after="195" w:before="195"/>
+        <w:spacing w:after="0" w:before="0"/>
         <w:pBdr>
           <w:left w:val="none" w:color="000000" w:sz="4" w:space="0"/>
           <w:top w:val="none" w:color="000000" w:sz="4" w:space="0"/>
@@ -263,7 +328,7 @@
     <w:p>
       <w:pPr>
         <w:ind w:left="709" w:right="0" w:firstLine="0"/>
-        <w:spacing w:after="195" w:before="195"/>
+        <w:spacing w:after="0" w:before="0"/>
         <w:pBdr>
           <w:left w:val="none" w:color="000000" w:sz="4" w:space="0"/>
           <w:top w:val="none" w:color="000000" w:sz="4" w:space="0"/>
@@ -284,7 +349,7 @@
     <w:p>
       <w:pPr>
         <w:ind w:left="709" w:right="0" w:firstLine="0"/>
-        <w:spacing w:after="195" w:before="195"/>
+        <w:spacing w:after="0" w:before="0"/>
         <w:pBdr>
           <w:left w:val="none" w:color="000000" w:sz="4" w:space="0"/>
           <w:top w:val="none" w:color="000000" w:sz="4" w:space="0"/>
@@ -305,7 +370,7 @@
     <w:p>
       <w:pPr>
         <w:ind w:left="709" w:right="0" w:firstLine="0"/>
-        <w:spacing w:after="195" w:before="195"/>
+        <w:spacing w:after="0" w:before="0"/>
         <w:pBdr>
           <w:left w:val="none" w:color="000000" w:sz="4" w:space="0"/>
           <w:top w:val="none" w:color="000000" w:sz="4" w:space="0"/>
@@ -326,7 +391,7 @@
     <w:p>
       <w:pPr>
         <w:ind w:left="709" w:right="0" w:firstLine="0"/>
-        <w:spacing w:after="195" w:before="195"/>
+        <w:spacing w:after="0" w:before="0"/>
         <w:pBdr>
           <w:left w:val="none" w:color="000000" w:sz="4" w:space="0"/>
           <w:top w:val="none" w:color="000000" w:sz="4" w:space="0"/>
@@ -347,7 +412,7 @@
     <w:p>
       <w:pPr>
         <w:ind w:left="709" w:right="0" w:firstLine="0"/>
-        <w:spacing w:after="195" w:before="195"/>
+        <w:spacing w:after="0" w:before="0"/>
         <w:pBdr>
           <w:left w:val="none" w:color="000000" w:sz="4" w:space="0"/>
           <w:top w:val="none" w:color="000000" w:sz="4" w:space="0"/>
@@ -361,14 +426,14 @@
           <w:color w:val="000000"/>
           <w:sz w:val="20"/>
         </w:rPr>
-        <w:t xml:space="preserve">Total params: 4,993</w:t>
+        <w:t xml:space="preserve">Total params: 4,929</w:t>
       </w:r>
       <w:r/>
     </w:p>
     <w:p>
       <w:pPr>
         <w:ind w:left="709" w:right="0" w:firstLine="0"/>
-        <w:spacing w:after="195" w:before="195"/>
+        <w:spacing w:after="0" w:before="0"/>
         <w:pBdr>
           <w:left w:val="none" w:color="000000" w:sz="4" w:space="0"/>
           <w:top w:val="none" w:color="000000" w:sz="4" w:space="0"/>
@@ -382,19 +447,14 @@
           <w:color w:val="000000"/>
           <w:sz w:val="20"/>
         </w:rPr>
-        <w:t xml:space="preserve">Trainable params: 4,993</w:t>
+        <w:t xml:space="preserve">Trainable params: 4,929</w:t>
       </w:r>
       <w:r/>
     </w:p>
     <w:p>
       <w:pPr>
         <w:ind w:left="709" w:right="0" w:firstLine="0"/>
-        <w:spacing w:after="195" w:before="195"/>
-        <w:rPr>
-          <w:rFonts w:ascii="Courier New" w:hAnsi="Courier New" w:cs="Courier New" w:eastAsia="Courier New"/>
-          <w:color w:val="000000"/>
-          <w:sz w:val="20"/>
-        </w:rPr>
+        <w:spacing w:after="0" w:before="0"/>
         <w:pBdr>
           <w:left w:val="none" w:color="000000" w:sz="4" w:space="0"/>
           <w:top w:val="none" w:color="000000" w:sz="4" w:space="0"/>
@@ -411,20 +471,74 @@
         <w:t xml:space="preserve">Non-trainable params: 0</w:t>
       </w:r>
       <w:r/>
+    </w:p>
+    <w:p>
+      <w:pPr>
+        <w:ind w:left="709" w:right="0" w:firstLine="0"/>
+        <w:spacing w:after="0" w:before="0"/>
+        <w:pBdr>
+          <w:left w:val="none" w:color="000000" w:sz="4" w:space="0"/>
+          <w:top w:val="none" w:color="000000" w:sz="4" w:space="0"/>
+          <w:right w:val="none" w:color="000000" w:sz="4" w:space="0"/>
+          <w:bottom w:val="none" w:color="000000" w:sz="4" w:space="0"/>
+        </w:pBdr>
+      </w:pPr>
       <w:r>
         <w:rPr>
           <w:rFonts w:ascii="Courier New" w:hAnsi="Courier New" w:cs="Courier New" w:eastAsia="Courier New"/>
           <w:color w:val="000000"/>
           <w:sz w:val="20"/>
         </w:rPr>
+        <w:t xml:space="preserve">_________________________________________________________________</w:t>
+      </w:r>
+      <w:r/>
+      <w:r>
+        <w:rPr>
+          <w:sz w:val="24"/>
+        </w:rPr>
+      </w:r>
+      <w:r/>
+    </w:p>
+    <w:p>
+      <w:pPr>
+        <w:ind w:left="1417" w:right="0" w:firstLine="0"/>
+        <w:spacing w:after="195" w:before="195"/>
+        <w:rPr>
+          <w:rFonts w:ascii="Courier New" w:hAnsi="Courier New" w:cs="Courier New" w:eastAsia="Courier New"/>
+          <w:sz w:val="20"/>
+        </w:rPr>
+        <w:pBdr>
+          <w:left w:val="none" w:color="000000" w:sz="4" w:space="0"/>
+          <w:top w:val="none" w:color="000000" w:sz="4" w:space="0"/>
+          <w:right w:val="none" w:color="000000" w:sz="4" w:space="0"/>
+          <w:bottom w:val="none" w:color="000000" w:sz="4" w:space="0"/>
+        </w:pBdr>
+      </w:pPr>
+      <w:r/>
+    </w:p>
+    <w:p>
+      <w:pPr>
+        <w:ind w:left="709" w:right="0" w:firstLine="0"/>
+        <w:spacing w:lineRule="atLeast" w:line="285" w:after="0" w:before="0"/>
+        <w:pBdr>
+          <w:left w:val="none" w:color="000000" w:sz="4" w:space="0"/>
+          <w:top w:val="none" w:color="000000" w:sz="4" w:space="0"/>
+          <w:right w:val="none" w:color="000000" w:sz="4" w:space="0"/>
+          <w:bottom w:val="none" w:color="000000" w:sz="4" w:space="0"/>
+        </w:pBdr>
+      </w:pPr>
+      <w:r>
+        <w:rPr>
+          <w:sz w:val="32"/>
+        </w:rPr>
+        <w:t xml:space="preserve">The model is trained on “mean_squared_error” and 21</w:t>
       </w:r>
       <w:r>
         <w:rPr>
-          <w:rFonts w:ascii="Courier New" w:hAnsi="Courier New" w:cs="Courier New" w:eastAsia="Courier New"/>
-          <w:color w:val="000000"/>
-          <w:sz w:val="20"/>
+          <w:sz w:val="32"/>
         </w:rPr>
       </w:r>
+      <w:r/>
     </w:p>
     <w:p>
       <w:pPr>
@@ -432,8 +546,6 @@
         <w:spacing w:lineRule="atLeast" w:line="285" w:after="0" w:before="0"/>
         <w:rPr>
           <w:rFonts w:ascii="Droid Sans Mono" w:hAnsi="Droid Sans Mono" w:cs="Droid Sans Mono" w:eastAsia="Droid Sans Mono"/>
-          <w:color w:val="000000" w:themeColor="text1"/>
-          <w:sz w:val="32"/>
         </w:rPr>
         <w:pBdr>
           <w:left w:val="none" w:color="000000" w:sz="4" w:space="0"/>
@@ -446,13 +558,13 @@
         <w:rPr>
           <w:sz w:val="32"/>
         </w:rPr>
-        <w:t xml:space="preserve">The model is trained on “mean_squared_error” and 23 input_dimensions neglecting variables like </w:t>
+        <w:t xml:space="preserve">input_dimensions neglecting variables like </w:t>
       </w:r>
       <w:r>
         <w:rPr>
           <w:rFonts w:ascii="Droid Sans Mono" w:hAnsi="Droid Sans Mono" w:cs="Droid Sans Mono" w:eastAsia="Droid Sans Mono"/>
           <w:color w:val="000000" w:themeColor="text1"/>
-          <w:sz w:val="32"/>
+          <w:sz w:val="22"/>
         </w:rPr>
         <w:t xml:space="preserve">[</w:t>
       </w:r>
@@ -460,7 +572,7 @@
         <w:rPr>
           <w:rFonts w:ascii="Droid Sans Mono" w:hAnsi="Droid Sans Mono" w:cs="Droid Sans Mono" w:eastAsia="Droid Sans Mono"/>
           <w:color w:val="000000" w:themeColor="text1"/>
-          <w:sz w:val="32"/>
+          <w:sz w:val="22"/>
         </w:rPr>
         <w:t xml:space="preserve">'people_ID'</w:t>
       </w:r>
@@ -468,7 +580,7 @@
         <w:rPr>
           <w:rFonts w:ascii="Droid Sans Mono" w:hAnsi="Droid Sans Mono" w:cs="Droid Sans Mono" w:eastAsia="Droid Sans Mono"/>
           <w:color w:val="000000" w:themeColor="text1"/>
-          <w:sz w:val="32"/>
+          <w:sz w:val="22"/>
         </w:rPr>
         <w:t xml:space="preserve">, </w:t>
       </w:r>
@@ -476,7 +588,7 @@
         <w:rPr>
           <w:rFonts w:ascii="Droid Sans Mono" w:hAnsi="Droid Sans Mono" w:cs="Droid Sans Mono" w:eastAsia="Droid Sans Mono"/>
           <w:color w:val="000000" w:themeColor="text1"/>
-          <w:sz w:val="32"/>
+          <w:sz w:val="22"/>
         </w:rPr>
         <w:t xml:space="preserve">'Region'</w:t>
       </w:r>
@@ -484,7 +596,7 @@
         <w:rPr>
           <w:rFonts w:ascii="Droid Sans Mono" w:hAnsi="Droid Sans Mono" w:cs="Droid Sans Mono" w:eastAsia="Droid Sans Mono"/>
           <w:color w:val="000000" w:themeColor="text1"/>
-          <w:sz w:val="32"/>
+          <w:sz w:val="22"/>
         </w:rPr>
         <w:t xml:space="preserve">, </w:t>
       </w:r>
@@ -492,7 +604,7 @@
         <w:rPr>
           <w:rFonts w:ascii="Droid Sans Mono" w:hAnsi="Droid Sans Mono" w:cs="Droid Sans Mono" w:eastAsia="Droid Sans Mono"/>
           <w:color w:val="000000" w:themeColor="text1"/>
-          <w:sz w:val="32"/>
+          <w:sz w:val="22"/>
         </w:rPr>
         <w:t xml:space="preserve">'Designation'</w:t>
       </w:r>
@@ -500,7 +612,7 @@
         <w:rPr>
           <w:rFonts w:ascii="Droid Sans Mono" w:hAnsi="Droid Sans Mono" w:cs="Droid Sans Mono" w:eastAsia="Droid Sans Mono"/>
           <w:color w:val="000000" w:themeColor="text1"/>
-          <w:sz w:val="32"/>
+          <w:sz w:val="22"/>
         </w:rPr>
         <w:t xml:space="preserve">, </w:t>
       </w:r>
@@ -508,15 +620,39 @@
         <w:rPr>
           <w:rFonts w:ascii="Droid Sans Mono" w:hAnsi="Droid Sans Mono" w:cs="Droid Sans Mono" w:eastAsia="Droid Sans Mono"/>
           <w:color w:val="000000" w:themeColor="text1"/>
-          <w:sz w:val="32"/>
+          <w:sz w:val="22"/>
         </w:rPr>
-        <w:t xml:space="preserve">'Name'</w:t>
+        <w:t xml:space="preserve">'Name', </w:t>
       </w:r>
       <w:r>
         <w:rPr>
           <w:rFonts w:ascii="Droid Sans Mono" w:hAnsi="Droid Sans Mono" w:cs="Droid Sans Mono" w:eastAsia="Droid Sans Mono"/>
           <w:color w:val="000000" w:themeColor="text1"/>
-          <w:sz w:val="32"/>
+          <w:sz w:val="22"/>
+        </w:rPr>
+        <w:t xml:space="preserve">'Insurance'</w:t>
+      </w:r>
+      <w:r>
+        <w:rPr>
+          <w:rFonts w:ascii="Droid Sans Mono" w:hAnsi="Droid Sans Mono" w:cs="Droid Sans Mono" w:eastAsia="Droid Sans Mono"/>
+          <w:color w:val="000000" w:themeColor="text1"/>
+          <w:sz w:val="22"/>
+        </w:rPr>
+        <w:t xml:space="preserve">,</w:t>
+      </w:r>
+      <w:r>
+        <w:rPr>
+          <w:rFonts w:ascii="Droid Sans Mono" w:hAnsi="Droid Sans Mono" w:cs="Droid Sans Mono" w:eastAsia="Droid Sans Mono"/>
+          <w:color w:val="000000" w:themeColor="text1"/>
+          <w:sz w:val="22"/>
+        </w:rPr>
+        <w:t xml:space="preserve">'salary'</w:t>
+      </w:r>
+      <w:r>
+        <w:rPr>
+          <w:rFonts w:ascii="Droid Sans Mono" w:hAnsi="Droid Sans Mono" w:cs="Droid Sans Mono" w:eastAsia="Droid Sans Mono"/>
+          <w:color w:val="000000" w:themeColor="text1"/>
+          <w:sz w:val="22"/>
         </w:rPr>
         <w:t xml:space="preserve">] </w:t>
       </w:r>
@@ -528,24 +664,37 @@
       </w:r>
       <w:r>
         <w:rPr>
-          <w:sz w:val="32"/>
+          <w:rFonts w:ascii="Droid Sans Mono" w:hAnsi="Droid Sans Mono" w:cs="Droid Sans Mono" w:eastAsia="Droid Sans Mono"/>
+          <w:sz w:val="21"/>
         </w:rPr>
       </w:r>
+      <w:r/>
     </w:p>
     <w:p>
       <w:pPr>
-        <w:pStyle w:val="376"/>
+        <w:pStyle w:val="565"/>
         <w:ind w:left="1417"/>
-        <w:rPr>
-          <w:sz w:val="32"/>
-        </w:rPr>
       </w:pPr>
       <w:r>
         <w:rPr>
           <w:sz w:val="32"/>
         </w:rPr>
-        <w:t xml:space="preserve">Final mean_squared_error = 0.0072</w:t>
+        <w:t xml:space="preserve">Final mean_squared_error = 0.0074</w:t>
       </w:r>
+      <w:r>
+        <w:rPr>
+          <w:sz w:val="32"/>
+        </w:rPr>
+      </w:r>
+      <w:r/>
+    </w:p>
+    <w:p>
+      <w:pPr>
+        <w:pStyle w:val="565"/>
+        <w:rPr>
+          <w:sz w:val="32"/>
+        </w:rPr>
+      </w:pPr>
       <w:r>
         <w:rPr>
           <w:sz w:val="32"/>
@@ -556,10 +705,11 @@
           <w:sz w:val="32"/>
         </w:rPr>
       </w:r>
+      <w:r/>
     </w:p>
     <w:p>
       <w:pPr>
-        <w:pStyle w:val="376"/>
+        <w:pStyle w:val="565"/>
         <w:rPr>
           <w:sz w:val="32"/>
         </w:rPr>
@@ -577,7 +727,7 @@
     </w:p>
     <w:p>
       <w:pPr>
-        <w:pStyle w:val="376"/>
+        <w:pStyle w:val="565"/>
         <w:rPr>
           <w:sz w:val="32"/>
         </w:rPr>
@@ -595,14 +745,47 @@
     </w:p>
     <w:p>
       <w:pPr>
-        <w:pStyle w:val="376"/>
+        <w:pStyle w:val="565"/>
+        <w:rPr>
+          <w:sz w:val="32"/>
+        </w:rPr>
+      </w:pPr>
+      <w:r>
+        <w:rPr>
+          <w:sz w:val="32"/>
+        </w:rPr>
+      </w:r>
+      <w:r>
+        <w:rPr>
+          <w:sz w:val="32"/>
+        </w:rPr>
+      </w:r>
+    </w:p>
+    <w:p>
+      <w:pPr>
+        <w:pStyle w:val="565"/>
+      </w:pPr>
+      <w:r>
+        <w:rPr>
+          <w:sz w:val="32"/>
+        </w:rPr>
+      </w:r>
+      <w:r>
+        <w:rPr>
+          <w:sz w:val="32"/>
+        </w:rPr>
+      </w:r>
+      <w:r/>
+    </w:p>
+    <w:p>
+      <w:pPr>
+        <w:pStyle w:val="565"/>
         <w:numPr>
           <w:ilvl w:val="0"/>
-          <w:numId w:val="2"/>
+          <w:numId w:val="3"/>
         </w:numPr>
         <w:rPr>
           <w:color w:val="1F4E79"/>
-          <w:sz w:val="40"/>
         </w:rPr>
       </w:pPr>
       <w:r>
@@ -633,6 +816,463 @@
         </w:rPr>
         <w:t xml:space="preserve">? Explain your model.</w:t>
       </w:r>
+      <w:r>
+        <w:rPr>
+          <w:color w:val="1F4E79"/>
+          <w:sz w:val="40"/>
+        </w:rPr>
+      </w:r>
+      <w:r/>
+    </w:p>
+    <w:p>
+      <w:pPr>
+        <w:ind w:left="720" w:firstLine="0"/>
+        <w:rPr>
+          <w:color w:val="000000" w:themeColor="text1"/>
+          <w:sz w:val="32"/>
+        </w:rPr>
+      </w:pPr>
+      <w:r>
+        <w:rPr>
+          <w:color w:val="000000" w:themeColor="text1"/>
+          <w:sz w:val="32"/>
+        </w:rPr>
+        <w:t xml:space="preserve">I used an Recurrent neural network (LSTM model) to predict the Diuresis Time series prediction</w:t>
+      </w:r>
+      <w:r>
+        <w:rPr>
+          <w:color w:val="000000" w:themeColor="text1"/>
+          <w:sz w:val="32"/>
+        </w:rPr>
+      </w:r>
+    </w:p>
+    <w:p>
+      <w:pPr>
+        <w:ind w:left="709" w:right="0" w:firstLine="0"/>
+        <w:spacing w:after="0" w:before="0"/>
+        <w:rPr>
+          <w:color w:val="000000" w:themeColor="text1"/>
+          <w:sz w:val="32"/>
+        </w:rPr>
+        <w:pBdr>
+          <w:left w:val="none" w:color="000000" w:sz="4" w:space="0"/>
+          <w:top w:val="none" w:color="000000" w:sz="4" w:space="0"/>
+          <w:right w:val="none" w:color="000000" w:sz="4" w:space="0"/>
+          <w:bottom w:val="none" w:color="000000" w:sz="4" w:space="0"/>
+        </w:pBdr>
+      </w:pPr>
+      <w:r>
+        <w:rPr>
+          <w:color w:val="000000" w:themeColor="text1"/>
+          <w:sz w:val="32"/>
+        </w:rPr>
+      </w:r>
+      <w:r>
+        <w:rPr>
+          <w:rFonts w:ascii="Courier New" w:hAnsi="Courier New" w:cs="Courier New" w:eastAsia="Courier New"/>
+          <w:color w:val="000000"/>
+          <w:sz w:val="20"/>
+        </w:rPr>
+        <w:t xml:space="preserve">________________________________________________________________</w:t>
+      </w:r>
+      <w:r>
+        <w:rPr>
+          <w:color w:val="000000" w:themeColor="text1"/>
+          <w:sz w:val="32"/>
+        </w:rPr>
+      </w:r>
+      <w:r/>
+    </w:p>
+    <w:p>
+      <w:pPr>
+        <w:ind w:left="709" w:right="0" w:firstLine="0"/>
+        <w:spacing w:after="0" w:before="0"/>
+        <w:rPr>
+          <w:sz w:val="24"/>
+        </w:rPr>
+        <w:pBdr>
+          <w:left w:val="none" w:color="000000" w:sz="4" w:space="0"/>
+          <w:top w:val="none" w:color="000000" w:sz="4" w:space="0"/>
+          <w:right w:val="none" w:color="000000" w:sz="4" w:space="0"/>
+          <w:bottom w:val="none" w:color="000000" w:sz="4" w:space="0"/>
+        </w:pBdr>
+      </w:pPr>
+      <w:r>
+        <w:rPr>
+          <w:color w:val="000000" w:themeColor="text1"/>
+          <w:sz w:val="32"/>
+        </w:rPr>
+      </w:r>
+      <w:r>
+        <w:rPr>
+          <w:rFonts w:ascii="Courier New" w:hAnsi="Courier New" w:cs="Courier New" w:eastAsia="Courier New"/>
+          <w:color w:val="000000"/>
+          <w:sz w:val="20"/>
+        </w:rPr>
+        <w:t xml:space="preserve">Model: "sequential"</w:t>
+      </w:r>
+      <w:r/>
+    </w:p>
+    <w:p>
+      <w:pPr>
+        <w:ind w:left="709" w:right="0" w:firstLine="0"/>
+        <w:spacing w:after="0" w:before="0"/>
+        <w:pBdr>
+          <w:left w:val="none" w:color="000000" w:sz="4" w:space="0"/>
+          <w:top w:val="none" w:color="000000" w:sz="4" w:space="0"/>
+          <w:right w:val="none" w:color="000000" w:sz="4" w:space="0"/>
+          <w:bottom w:val="none" w:color="000000" w:sz="4" w:space="0"/>
+        </w:pBdr>
+      </w:pPr>
+      <w:r>
+        <w:rPr>
+          <w:rFonts w:ascii="Courier New" w:hAnsi="Courier New" w:cs="Courier New" w:eastAsia="Courier New"/>
+          <w:color w:val="000000"/>
+          <w:sz w:val="20"/>
+        </w:rPr>
+        <w:t xml:space="preserve">_________________________________________________________________</w:t>
+      </w:r>
+      <w:r/>
+    </w:p>
+    <w:p>
+      <w:pPr>
+        <w:ind w:left="709" w:right="0" w:firstLine="0"/>
+        <w:spacing w:after="0" w:before="0"/>
+        <w:pBdr>
+          <w:left w:val="none" w:color="000000" w:sz="4" w:space="0"/>
+          <w:top w:val="none" w:color="000000" w:sz="4" w:space="0"/>
+          <w:right w:val="none" w:color="000000" w:sz="4" w:space="0"/>
+          <w:bottom w:val="none" w:color="000000" w:sz="4" w:space="0"/>
+        </w:pBdr>
+      </w:pPr>
+      <w:r>
+        <w:rPr>
+          <w:rFonts w:ascii="Courier New" w:hAnsi="Courier New" w:cs="Courier New" w:eastAsia="Courier New"/>
+          <w:color w:val="000000"/>
+          <w:sz w:val="20"/>
+        </w:rPr>
+        <w:t xml:space="preserve">Layer (type)                 Output Shape              Param #   </w:t>
+      </w:r>
+      <w:r/>
+    </w:p>
+    <w:p>
+      <w:pPr>
+        <w:ind w:left="709" w:right="0" w:firstLine="0"/>
+        <w:spacing w:after="0" w:before="0"/>
+        <w:pBdr>
+          <w:left w:val="none" w:color="000000" w:sz="4" w:space="0"/>
+          <w:top w:val="none" w:color="000000" w:sz="4" w:space="0"/>
+          <w:right w:val="none" w:color="000000" w:sz="4" w:space="0"/>
+          <w:bottom w:val="none" w:color="000000" w:sz="4" w:space="0"/>
+        </w:pBdr>
+      </w:pPr>
+      <w:r>
+        <w:rPr>
+          <w:rFonts w:ascii="Courier New" w:hAnsi="Courier New" w:cs="Courier New" w:eastAsia="Courier New"/>
+          <w:color w:val="000000"/>
+          <w:sz w:val="20"/>
+        </w:rPr>
+        <w:t xml:space="preserve">=================================================================</w:t>
+      </w:r>
+      <w:r/>
+    </w:p>
+    <w:p>
+      <w:pPr>
+        <w:ind w:left="709" w:right="0" w:firstLine="0"/>
+        <w:spacing w:after="0" w:before="0"/>
+        <w:pBdr>
+          <w:left w:val="none" w:color="000000" w:sz="4" w:space="0"/>
+          <w:top w:val="none" w:color="000000" w:sz="4" w:space="0"/>
+          <w:right w:val="none" w:color="000000" w:sz="4" w:space="0"/>
+          <w:bottom w:val="none" w:color="000000" w:sz="4" w:space="0"/>
+        </w:pBdr>
+      </w:pPr>
+      <w:r>
+        <w:rPr>
+          <w:rFonts w:ascii="Courier New" w:hAnsi="Courier New" w:cs="Courier New" w:eastAsia="Courier New"/>
+          <w:color w:val="000000"/>
+          <w:sz w:val="20"/>
+        </w:rPr>
+        <w:t xml:space="preserve">lstm (LSTM)                  (None, 50)                10400     </w:t>
+      </w:r>
+      <w:r/>
+    </w:p>
+    <w:p>
+      <w:pPr>
+        <w:ind w:left="709" w:right="0" w:firstLine="0"/>
+        <w:spacing w:after="0" w:before="0"/>
+        <w:pBdr>
+          <w:left w:val="none" w:color="000000" w:sz="4" w:space="0"/>
+          <w:top w:val="none" w:color="000000" w:sz="4" w:space="0"/>
+          <w:right w:val="none" w:color="000000" w:sz="4" w:space="0"/>
+          <w:bottom w:val="none" w:color="000000" w:sz="4" w:space="0"/>
+        </w:pBdr>
+      </w:pPr>
+      <w:r>
+        <w:rPr>
+          <w:rFonts w:ascii="Courier New" w:hAnsi="Courier New" w:cs="Courier New" w:eastAsia="Courier New"/>
+          <w:color w:val="000000"/>
+          <w:sz w:val="20"/>
+        </w:rPr>
+        <w:t xml:space="preserve">_________________________________________________________________</w:t>
+      </w:r>
+      <w:r/>
+    </w:p>
+    <w:p>
+      <w:pPr>
+        <w:ind w:left="709" w:right="0" w:firstLine="0"/>
+        <w:spacing w:after="0" w:before="0"/>
+        <w:pBdr>
+          <w:left w:val="none" w:color="000000" w:sz="4" w:space="0"/>
+          <w:top w:val="none" w:color="000000" w:sz="4" w:space="0"/>
+          <w:right w:val="none" w:color="000000" w:sz="4" w:space="0"/>
+          <w:bottom w:val="none" w:color="000000" w:sz="4" w:space="0"/>
+        </w:pBdr>
+      </w:pPr>
+      <w:r>
+        <w:rPr>
+          <w:rFonts w:ascii="Courier New" w:hAnsi="Courier New" w:cs="Courier New" w:eastAsia="Courier New"/>
+          <w:color w:val="000000"/>
+          <w:sz w:val="20"/>
+        </w:rPr>
+        <w:t xml:space="preserve">dense (Dense)                (None, 1)                 51        </w:t>
+      </w:r>
+      <w:r/>
+    </w:p>
+    <w:p>
+      <w:pPr>
+        <w:ind w:left="709" w:right="0" w:firstLine="0"/>
+        <w:spacing w:after="0" w:before="0"/>
+        <w:pBdr>
+          <w:left w:val="none" w:color="000000" w:sz="4" w:space="0"/>
+          <w:top w:val="none" w:color="000000" w:sz="4" w:space="0"/>
+          <w:right w:val="none" w:color="000000" w:sz="4" w:space="0"/>
+          <w:bottom w:val="none" w:color="000000" w:sz="4" w:space="0"/>
+        </w:pBdr>
+      </w:pPr>
+      <w:r>
+        <w:rPr>
+          <w:rFonts w:ascii="Courier New" w:hAnsi="Courier New" w:cs="Courier New" w:eastAsia="Courier New"/>
+          <w:color w:val="000000"/>
+          <w:sz w:val="20"/>
+        </w:rPr>
+        <w:t xml:space="preserve">=================================================================</w:t>
+      </w:r>
+      <w:r/>
+    </w:p>
+    <w:p>
+      <w:pPr>
+        <w:ind w:left="709" w:right="0" w:firstLine="0"/>
+        <w:spacing w:after="0" w:before="0"/>
+        <w:pBdr>
+          <w:left w:val="none" w:color="000000" w:sz="4" w:space="0"/>
+          <w:top w:val="none" w:color="000000" w:sz="4" w:space="0"/>
+          <w:right w:val="none" w:color="000000" w:sz="4" w:space="0"/>
+          <w:bottom w:val="none" w:color="000000" w:sz="4" w:space="0"/>
+        </w:pBdr>
+      </w:pPr>
+      <w:r>
+        <w:rPr>
+          <w:rFonts w:ascii="Courier New" w:hAnsi="Courier New" w:cs="Courier New" w:eastAsia="Courier New"/>
+          <w:color w:val="000000"/>
+          <w:sz w:val="20"/>
+        </w:rPr>
+        <w:t xml:space="preserve">Total params: 10,451</w:t>
+      </w:r>
+      <w:r/>
+    </w:p>
+    <w:p>
+      <w:pPr>
+        <w:ind w:left="709" w:right="0" w:firstLine="0"/>
+        <w:spacing w:after="0" w:before="0"/>
+        <w:pBdr>
+          <w:left w:val="none" w:color="000000" w:sz="4" w:space="0"/>
+          <w:top w:val="none" w:color="000000" w:sz="4" w:space="0"/>
+          <w:right w:val="none" w:color="000000" w:sz="4" w:space="0"/>
+          <w:bottom w:val="none" w:color="000000" w:sz="4" w:space="0"/>
+        </w:pBdr>
+      </w:pPr>
+      <w:r>
+        <w:rPr>
+          <w:rFonts w:ascii="Courier New" w:hAnsi="Courier New" w:cs="Courier New" w:eastAsia="Courier New"/>
+          <w:color w:val="000000"/>
+          <w:sz w:val="20"/>
+        </w:rPr>
+        <w:t xml:space="preserve">Trainable params: 10,451</w:t>
+      </w:r>
+      <w:r/>
+    </w:p>
+    <w:p>
+      <w:pPr>
+        <w:ind w:left="709" w:right="0" w:firstLine="0"/>
+        <w:spacing w:after="0" w:before="0"/>
+        <w:pBdr>
+          <w:left w:val="none" w:color="000000" w:sz="4" w:space="0"/>
+          <w:top w:val="none" w:color="000000" w:sz="4" w:space="0"/>
+          <w:right w:val="none" w:color="000000" w:sz="4" w:space="0"/>
+          <w:bottom w:val="none" w:color="000000" w:sz="4" w:space="0"/>
+        </w:pBdr>
+      </w:pPr>
+      <w:r>
+        <w:rPr>
+          <w:rFonts w:ascii="Courier New" w:hAnsi="Courier New" w:cs="Courier New" w:eastAsia="Courier New"/>
+          <w:color w:val="000000"/>
+          <w:sz w:val="20"/>
+        </w:rPr>
+        <w:t xml:space="preserve">Non-trainable params: 0</w:t>
+      </w:r>
+      <w:r/>
+    </w:p>
+    <w:p>
+      <w:pPr>
+        <w:ind w:left="709" w:right="0" w:firstLine="0"/>
+        <w:spacing w:after="0" w:before="0"/>
+        <w:rPr>
+          <w:rFonts w:ascii="Courier New" w:hAnsi="Courier New" w:cs="Courier New" w:eastAsia="Courier New"/>
+          <w:color w:val="000000"/>
+          <w:sz w:val="20"/>
+        </w:rPr>
+        <w:pBdr>
+          <w:left w:val="none" w:color="000000" w:sz="4" w:space="0"/>
+          <w:top w:val="none" w:color="000000" w:sz="4" w:space="0"/>
+          <w:right w:val="none" w:color="000000" w:sz="4" w:space="0"/>
+          <w:bottom w:val="none" w:color="000000" w:sz="4" w:space="0"/>
+        </w:pBdr>
+      </w:pPr>
+      <w:r>
+        <w:rPr>
+          <w:rFonts w:ascii="Courier New" w:hAnsi="Courier New" w:cs="Courier New" w:eastAsia="Courier New"/>
+          <w:color w:val="000000"/>
+          <w:sz w:val="20"/>
+        </w:rPr>
+        <w:t xml:space="preserve">________________________________________________________________</w:t>
+      </w:r>
+      <w:r/>
+    </w:p>
+    <w:p>
+      <w:pPr>
+        <w:ind w:left="709" w:right="0" w:firstLine="0"/>
+        <w:spacing w:after="0" w:before="0"/>
+        <w:rPr>
+          <w:rFonts w:ascii="Courier New" w:hAnsi="Courier New" w:cs="Courier New" w:eastAsia="Courier New"/>
+          <w:color w:val="000000"/>
+          <w:sz w:val="20"/>
+        </w:rPr>
+        <w:pBdr>
+          <w:left w:val="none" w:color="000000" w:sz="4" w:space="0"/>
+          <w:top w:val="none" w:color="000000" w:sz="4" w:space="0"/>
+          <w:right w:val="none" w:color="000000" w:sz="4" w:space="0"/>
+          <w:bottom w:val="none" w:color="000000" w:sz="4" w:space="0"/>
+        </w:pBdr>
+      </w:pPr>
+      <w:r>
+        <w:rPr>
+          <w:rFonts w:ascii="Courier New" w:hAnsi="Courier New" w:cs="Courier New" w:eastAsia="Courier New"/>
+          <w:color w:val="000000"/>
+          <w:sz w:val="20"/>
+        </w:rPr>
+      </w:r>
+      <w:r/>
+    </w:p>
+    <w:p>
+      <w:pPr>
+        <w:ind w:left="709" w:right="0" w:firstLine="0"/>
+        <w:spacing w:lineRule="atLeast" w:line="285" w:after="0" w:before="0"/>
+        <w:rPr>
+          <w:sz w:val="32"/>
+        </w:rPr>
+        <w:pBdr>
+          <w:left w:val="none" w:color="000000" w:sz="4" w:space="0"/>
+          <w:top w:val="none" w:color="000000" w:sz="4" w:space="0"/>
+          <w:right w:val="none" w:color="000000" w:sz="4" w:space="0"/>
+          <w:bottom w:val="none" w:color="000000" w:sz="4" w:space="0"/>
+        </w:pBdr>
+      </w:pPr>
+      <w:r/>
+      <w:r>
+        <w:rPr>
+          <w:sz w:val="24"/>
+        </w:rPr>
+      </w:r>
+      <w:r>
+        <w:rPr>
+          <w:sz w:val="32"/>
+        </w:rPr>
+        <w:t xml:space="preserve">The model is trained on “mean_squared_error” and 1</w:t>
+      </w:r>
+      <w:r>
+        <w:rPr>
+          <w:sz w:val="32"/>
+        </w:rPr>
+      </w:r>
+      <w:r/>
+    </w:p>
+    <w:p>
+      <w:pPr>
+        <w:ind w:left="709" w:right="0" w:firstLine="0"/>
+        <w:spacing w:lineRule="atLeast" w:line="285" w:after="0" w:before="0"/>
+        <w:rPr>
+          <w:rFonts w:ascii="Droid Sans Mono" w:hAnsi="Droid Sans Mono" w:cs="Droid Sans Mono" w:eastAsia="Droid Sans Mono"/>
+        </w:rPr>
+        <w:pBdr>
+          <w:left w:val="none" w:color="000000" w:sz="4" w:space="0"/>
+          <w:top w:val="none" w:color="000000" w:sz="4" w:space="0"/>
+          <w:right w:val="none" w:color="000000" w:sz="4" w:space="0"/>
+          <w:bottom w:val="none" w:color="000000" w:sz="4" w:space="0"/>
+        </w:pBdr>
+      </w:pPr>
+      <w:r>
+        <w:rPr>
+          <w:sz w:val="32"/>
+        </w:rPr>
+        <w:t xml:space="preserve">input_dimension i.e previous value</w:t>
+      </w:r>
+      <w:r>
+        <w:rPr>
+          <w:rFonts w:ascii="Droid Sans Mono" w:hAnsi="Droid Sans Mono" w:cs="Droid Sans Mono" w:eastAsia="Droid Sans Mono"/>
+          <w:color w:val="000000" w:themeColor="text1"/>
+          <w:sz w:val="22"/>
+        </w:rPr>
+        <w:t xml:space="preserve"> </w:t>
+      </w:r>
+      <w:r>
+        <w:rPr>
+          <w:sz w:val="32"/>
+        </w:rPr>
+        <w:t xml:space="preserve">using adam optimizer. SInce it is an LSTM network the work is carry forwarded</w:t>
+      </w:r>
+      <w:r>
+        <w:rPr>
+          <w:rFonts w:ascii="Droid Sans Mono" w:hAnsi="Droid Sans Mono" w:cs="Droid Sans Mono" w:eastAsia="Droid Sans Mono"/>
+          <w:sz w:val="21"/>
+        </w:rPr>
+      </w:r>
+      <w:r/>
+    </w:p>
+    <w:p>
+      <w:pPr>
+        <w:ind w:left="709" w:right="0" w:firstLine="0"/>
+        <w:spacing w:after="0" w:before="0"/>
+        <w:rPr>
+          <w:sz w:val="24"/>
+        </w:rPr>
+        <w:pBdr>
+          <w:left w:val="none" w:color="000000" w:sz="4" w:space="0"/>
+          <w:top w:val="none" w:color="000000" w:sz="4" w:space="0"/>
+          <w:right w:val="none" w:color="000000" w:sz="4" w:space="0"/>
+          <w:bottom w:val="none" w:color="000000" w:sz="4" w:space="0"/>
+        </w:pBdr>
+      </w:pPr>
+      <w:r/>
+    </w:p>
+    <w:p>
+      <w:pPr>
+        <w:ind w:left="1417" w:firstLine="0"/>
+        <w:rPr>
+          <w:color w:val="000000" w:themeColor="text1"/>
+          <w:sz w:val="32"/>
+        </w:rPr>
+      </w:pPr>
       <w:r/>
     </w:p>
     <w:sectPr>
@@ -654,7 +1294,6 @@
       <w:pPr>
         <w:spacing w:lineRule="auto" w:line="240" w:after="0"/>
       </w:pPr>
-      <w:r/>
       <w:r>
         <w:separator/>
       </w:r>
@@ -666,7 +1305,6 @@
       <w:pPr>
         <w:spacing w:lineRule="auto" w:line="240" w:after="0"/>
       </w:pPr>
-      <w:r/>
       <w:r>
         <w:continuationSeparator/>
       </w:r>
@@ -888,11 +1526,119 @@
       </w:pPr>
     </w:lvl>
   </w:abstractNum>
+  <w:abstractNum w:abstractNumId="2">
+    <w:multiLevelType w:val="hybridMultilevel"/>
+    <w:lvl w:ilvl="0">
+      <w:start w:val="1"/>
+      <w:numFmt w:val="decimal"/>
+      <w:isLgl w:val="false"/>
+      <w:suff w:val="tab"/>
+      <w:lvlText w:val="%1."/>
+      <w:lvlJc w:val="left"/>
+      <w:pPr>
+        <w:ind w:left="720" w:hanging="360"/>
+      </w:pPr>
+      <w:rPr>
+        <w:rFonts w:hint="default"/>
+      </w:rPr>
+    </w:lvl>
+    <w:lvl w:ilvl="1">
+      <w:start w:val="1"/>
+      <w:numFmt w:val="lowerLetter"/>
+      <w:isLgl w:val="false"/>
+      <w:suff w:val="tab"/>
+      <w:lvlText w:val="%2."/>
+      <w:lvlJc w:val="left"/>
+      <w:pPr>
+        <w:ind w:left="1440" w:hanging="360"/>
+      </w:pPr>
+    </w:lvl>
+    <w:lvl w:ilvl="2">
+      <w:start w:val="1"/>
+      <w:numFmt w:val="lowerRoman"/>
+      <w:isLgl w:val="false"/>
+      <w:suff w:val="tab"/>
+      <w:lvlText w:val="%3."/>
+      <w:lvlJc w:val="right"/>
+      <w:pPr>
+        <w:ind w:left="2160" w:hanging="180"/>
+      </w:pPr>
+    </w:lvl>
+    <w:lvl w:ilvl="3">
+      <w:start w:val="1"/>
+      <w:numFmt w:val="decimal"/>
+      <w:isLgl w:val="false"/>
+      <w:suff w:val="tab"/>
+      <w:lvlText w:val="%4."/>
+      <w:lvlJc w:val="left"/>
+      <w:pPr>
+        <w:ind w:left="2880" w:hanging="360"/>
+      </w:pPr>
+    </w:lvl>
+    <w:lvl w:ilvl="4">
+      <w:start w:val="1"/>
+      <w:numFmt w:val="lowerLetter"/>
+      <w:isLgl w:val="false"/>
+      <w:suff w:val="tab"/>
+      <w:lvlText w:val="%5."/>
+      <w:lvlJc w:val="left"/>
+      <w:pPr>
+        <w:ind w:left="3600" w:hanging="360"/>
+      </w:pPr>
+    </w:lvl>
+    <w:lvl w:ilvl="5">
+      <w:start w:val="1"/>
+      <w:numFmt w:val="lowerRoman"/>
+      <w:isLgl w:val="false"/>
+      <w:suff w:val="tab"/>
+      <w:lvlText w:val="%6."/>
+      <w:lvlJc w:val="right"/>
+      <w:pPr>
+        <w:ind w:left="4320" w:hanging="180"/>
+      </w:pPr>
+    </w:lvl>
+    <w:lvl w:ilvl="6">
+      <w:start w:val="1"/>
+      <w:numFmt w:val="decimal"/>
+      <w:isLgl w:val="false"/>
+      <w:suff w:val="tab"/>
+      <w:lvlText w:val="%7."/>
+      <w:lvlJc w:val="left"/>
+      <w:pPr>
+        <w:ind w:left="5040" w:hanging="360"/>
+      </w:pPr>
+    </w:lvl>
+    <w:lvl w:ilvl="7">
+      <w:start w:val="1"/>
+      <w:numFmt w:val="lowerLetter"/>
+      <w:isLgl w:val="false"/>
+      <w:suff w:val="tab"/>
+      <w:lvlText w:val="%8."/>
+      <w:lvlJc w:val="left"/>
+      <w:pPr>
+        <w:ind w:left="5760" w:hanging="360"/>
+      </w:pPr>
+    </w:lvl>
+    <w:lvl w:ilvl="8">
+      <w:start w:val="1"/>
+      <w:numFmt w:val="lowerRoman"/>
+      <w:isLgl w:val="false"/>
+      <w:suff w:val="tab"/>
+      <w:lvlText w:val="%9."/>
+      <w:lvlJc w:val="right"/>
+      <w:pPr>
+        <w:ind w:left="6480" w:hanging="180"/>
+      </w:pPr>
+    </w:lvl>
+  </w:abstractNum>
   <w:num w:numId="1">
     <w:abstractNumId w:val="1"/>
   </w:num>
   <w:num w:numId="2">
     <w:abstractNumId w:val="0"/>
+  </w:num>
+  <w:num w:numId="3">
+    <w:abstractNumId w:val="2"/>
   </w:num>
 </w:numbering>
 </file>
@@ -1066,11 +1812,11 @@
     <w:lsdException w:name="Bibliography" w:uiPriority="37"/>
     <w:lsdException w:name="TOC Heading" w:uiPriority="39" w:qFormat="1"/>
   </w:latentStyles>
-  <w:style w:type="paragraph" w:styleId="11">
+  <w:style w:type="paragraph" w:styleId="390">
     <w:name w:val="Heading 1"/>
-    <w:basedOn w:val="372"/>
-    <w:next w:val="372"/>
-    <w:link w:val="12"/>
+    <w:basedOn w:val="561"/>
+    <w:next w:val="561"/>
+    <w:link w:val="391"/>
     <w:qFormat/>
     <w:uiPriority w:val="9"/>
     <w:rPr>
@@ -1085,10 +1831,10 @@
       <w:outlineLvl w:val="0"/>
     </w:pPr>
   </w:style>
-  <w:style w:type="character" w:styleId="12">
+  <w:style w:type="character" w:styleId="391">
     <w:name w:val="Heading 1 Char"/>
-    <w:basedOn w:val="373"/>
-    <w:link w:val="11"/>
+    <w:basedOn w:val="562"/>
+    <w:link w:val="390"/>
     <w:uiPriority w:val="9"/>
     <w:rPr>
       <w:rFonts w:ascii="Arial" w:hAnsi="Arial" w:cs="Arial" w:eastAsia="Arial"/>
@@ -1096,11 +1842,11 @@
       <w:szCs w:val="40"/>
     </w:rPr>
   </w:style>
-  <w:style w:type="paragraph" w:styleId="13">
+  <w:style w:type="paragraph" w:styleId="392">
     <w:name w:val="Heading 2"/>
-    <w:basedOn w:val="372"/>
-    <w:next w:val="372"/>
-    <w:link w:val="14"/>
+    <w:basedOn w:val="561"/>
+    <w:next w:val="561"/>
+    <w:link w:val="393"/>
     <w:qFormat/>
     <w:uiPriority w:val="9"/>
     <w:unhideWhenUsed/>
@@ -1115,21 +1861,21 @@
       <w:outlineLvl w:val="1"/>
     </w:pPr>
   </w:style>
-  <w:style w:type="character" w:styleId="14">
+  <w:style w:type="character" w:styleId="393">
     <w:name w:val="Heading 2 Char"/>
-    <w:basedOn w:val="373"/>
-    <w:link w:val="13"/>
+    <w:basedOn w:val="562"/>
+    <w:link w:val="392"/>
     <w:uiPriority w:val="9"/>
     <w:rPr>
       <w:rFonts w:ascii="Arial" w:hAnsi="Arial" w:cs="Arial" w:eastAsia="Arial"/>
       <w:sz w:val="34"/>
     </w:rPr>
   </w:style>
-  <w:style w:type="paragraph" w:styleId="15">
+  <w:style w:type="paragraph" w:styleId="394">
     <w:name w:val="Heading 3"/>
-    <w:basedOn w:val="372"/>
-    <w:next w:val="372"/>
-    <w:link w:val="16"/>
+    <w:basedOn w:val="561"/>
+    <w:next w:val="561"/>
+    <w:link w:val="395"/>
     <w:qFormat/>
     <w:uiPriority w:val="9"/>
     <w:unhideWhenUsed/>
@@ -1145,10 +1891,10 @@
       <w:outlineLvl w:val="2"/>
     </w:pPr>
   </w:style>
-  <w:style w:type="character" w:styleId="16">
+  <w:style w:type="character" w:styleId="395">
     <w:name w:val="Heading 3 Char"/>
-    <w:basedOn w:val="373"/>
-    <w:link w:val="15"/>
+    <w:basedOn w:val="562"/>
+    <w:link w:val="394"/>
     <w:uiPriority w:val="9"/>
     <w:rPr>
       <w:rFonts w:ascii="Arial" w:hAnsi="Arial" w:cs="Arial" w:eastAsia="Arial"/>
@@ -1156,11 +1902,11 @@
       <w:szCs w:val="30"/>
     </w:rPr>
   </w:style>
-  <w:style w:type="paragraph" w:styleId="17">
+  <w:style w:type="paragraph" w:styleId="396">
     <w:name w:val="Heading 4"/>
-    <w:basedOn w:val="372"/>
-    <w:next w:val="372"/>
-    <w:link w:val="18"/>
+    <w:basedOn w:val="561"/>
+    <w:next w:val="561"/>
+    <w:link w:val="397"/>
     <w:qFormat/>
     <w:uiPriority w:val="9"/>
     <w:unhideWhenUsed/>
@@ -1178,10 +1924,10 @@
       <w:outlineLvl w:val="3"/>
     </w:pPr>
   </w:style>
-  <w:style w:type="character" w:styleId="18">
+  <w:style w:type="character" w:styleId="397">
     <w:name w:val="Heading 4 Char"/>
-    <w:basedOn w:val="373"/>
-    <w:link w:val="17"/>
+    <w:basedOn w:val="562"/>
+    <w:link w:val="396"/>
     <w:uiPriority w:val="9"/>
     <w:rPr>
       <w:rFonts w:ascii="Arial" w:hAnsi="Arial" w:cs="Arial" w:eastAsia="Arial"/>
@@ -1191,11 +1937,11 @@
       <w:szCs w:val="26"/>
     </w:rPr>
   </w:style>
-  <w:style w:type="paragraph" w:styleId="19">
+  <w:style w:type="paragraph" w:styleId="398">
     <w:name w:val="Heading 5"/>
-    <w:basedOn w:val="372"/>
-    <w:next w:val="372"/>
-    <w:link w:val="20"/>
+    <w:basedOn w:val="561"/>
+    <w:next w:val="561"/>
+    <w:link w:val="399"/>
     <w:qFormat/>
     <w:uiPriority w:val="9"/>
     <w:unhideWhenUsed/>
@@ -1213,10 +1959,10 @@
       <w:outlineLvl w:val="4"/>
     </w:pPr>
   </w:style>
-  <w:style w:type="character" w:styleId="20">
+  <w:style w:type="character" w:styleId="399">
     <w:name w:val="Heading 5 Char"/>
-    <w:basedOn w:val="373"/>
-    <w:link w:val="19"/>
+    <w:basedOn w:val="562"/>
+    <w:link w:val="398"/>
     <w:uiPriority w:val="9"/>
     <w:rPr>
       <w:rFonts w:ascii="Arial" w:hAnsi="Arial" w:cs="Arial" w:eastAsia="Arial"/>
@@ -1226,11 +1972,11 @@
       <w:szCs w:val="24"/>
     </w:rPr>
   </w:style>
-  <w:style w:type="paragraph" w:styleId="21">
+  <w:style w:type="paragraph" w:styleId="400">
     <w:name w:val="Heading 6"/>
-    <w:basedOn w:val="372"/>
-    <w:next w:val="372"/>
-    <w:link w:val="22"/>
+    <w:basedOn w:val="561"/>
+    <w:next w:val="561"/>
+    <w:link w:val="401"/>
     <w:qFormat/>
     <w:uiPriority w:val="9"/>
     <w:unhideWhenUsed/>
@@ -1248,10 +1994,10 @@
       <w:outlineLvl w:val="5"/>
     </w:pPr>
   </w:style>
-  <w:style w:type="character" w:styleId="22">
+  <w:style w:type="character" w:styleId="401">
     <w:name w:val="Heading 6 Char"/>
-    <w:basedOn w:val="373"/>
-    <w:link w:val="21"/>
+    <w:basedOn w:val="562"/>
+    <w:link w:val="400"/>
     <w:uiPriority w:val="9"/>
     <w:rPr>
       <w:rFonts w:ascii="Arial" w:hAnsi="Arial" w:cs="Arial" w:eastAsia="Arial"/>
@@ -1261,11 +2007,11 @@
       <w:szCs w:val="22"/>
     </w:rPr>
   </w:style>
-  <w:style w:type="paragraph" w:styleId="23">
+  <w:style w:type="paragraph" w:styleId="402">
     <w:name w:val="Heading 7"/>
-    <w:basedOn w:val="372"/>
-    <w:next w:val="372"/>
-    <w:link w:val="24"/>
+    <w:basedOn w:val="561"/>
+    <w:next w:val="561"/>
+    <w:link w:val="403"/>
     <w:qFormat/>
     <w:uiPriority w:val="9"/>
     <w:unhideWhenUsed/>
@@ -1285,10 +2031,10 @@
       <w:outlineLvl w:val="6"/>
     </w:pPr>
   </w:style>
-  <w:style w:type="character" w:styleId="24">
+  <w:style w:type="character" w:styleId="403">
     <w:name w:val="Heading 7 Char"/>
-    <w:basedOn w:val="373"/>
-    <w:link w:val="23"/>
+    <w:basedOn w:val="562"/>
+    <w:link w:val="402"/>
     <w:uiPriority w:val="9"/>
     <w:rPr>
       <w:rFonts w:ascii="Arial" w:hAnsi="Arial" w:cs="Arial" w:eastAsia="Arial"/>
@@ -1300,11 +2046,11 @@
       <w:szCs w:val="22"/>
     </w:rPr>
   </w:style>
-  <w:style w:type="paragraph" w:styleId="25">
+  <w:style w:type="paragraph" w:styleId="404">
     <w:name w:val="Heading 8"/>
-    <w:basedOn w:val="372"/>
-    <w:next w:val="372"/>
-    <w:link w:val="26"/>
+    <w:basedOn w:val="561"/>
+    <w:next w:val="561"/>
+    <w:link w:val="405"/>
     <w:qFormat/>
     <w:uiPriority w:val="9"/>
     <w:unhideWhenUsed/>
@@ -1322,10 +2068,10 @@
       <w:outlineLvl w:val="7"/>
     </w:pPr>
   </w:style>
-  <w:style w:type="character" w:styleId="26">
+  <w:style w:type="character" w:styleId="405">
     <w:name w:val="Heading 8 Char"/>
-    <w:basedOn w:val="373"/>
-    <w:link w:val="25"/>
+    <w:basedOn w:val="562"/>
+    <w:link w:val="404"/>
     <w:uiPriority w:val="9"/>
     <w:rPr>
       <w:rFonts w:ascii="Arial" w:hAnsi="Arial" w:cs="Arial" w:eastAsia="Arial"/>
@@ -1335,11 +2081,11 @@
       <w:szCs w:val="22"/>
     </w:rPr>
   </w:style>
-  <w:style w:type="paragraph" w:styleId="27">
+  <w:style w:type="paragraph" w:styleId="406">
     <w:name w:val="Heading 9"/>
-    <w:basedOn w:val="372"/>
-    <w:next w:val="372"/>
-    <w:link w:val="28"/>
+    <w:basedOn w:val="561"/>
+    <w:next w:val="561"/>
+    <w:link w:val="407"/>
     <w:qFormat/>
     <w:uiPriority w:val="9"/>
     <w:unhideWhenUsed/>
@@ -1357,10 +2103,10 @@
       <w:outlineLvl w:val="8"/>
     </w:pPr>
   </w:style>
-  <w:style w:type="character" w:styleId="28">
+  <w:style w:type="character" w:styleId="407">
     <w:name w:val="Heading 9 Char"/>
-    <w:basedOn w:val="373"/>
-    <w:link w:val="27"/>
+    <w:basedOn w:val="562"/>
+    <w:link w:val="406"/>
     <w:uiPriority w:val="9"/>
     <w:rPr>
       <w:rFonts w:ascii="Arial" w:hAnsi="Arial" w:cs="Arial" w:eastAsia="Arial"/>
@@ -1370,7 +2116,7 @@
       <w:szCs w:val="21"/>
     </w:rPr>
   </w:style>
-  <w:style w:type="paragraph" w:styleId="31">
+  <w:style w:type="paragraph" w:styleId="408">
     <w:name w:val="No Spacing"/>
     <w:qFormat/>
     <w:uiPriority w:val="1"/>
@@ -1378,11 +2124,11 @@
       <w:spacing w:lineRule="auto" w:line="240" w:after="0" w:before="0"/>
     </w:pPr>
   </w:style>
-  <w:style w:type="paragraph" w:styleId="32">
+  <w:style w:type="paragraph" w:styleId="409">
     <w:name w:val="Title"/>
-    <w:basedOn w:val="372"/>
-    <w:next w:val="372"/>
-    <w:link w:val="33"/>
+    <w:basedOn w:val="561"/>
+    <w:next w:val="561"/>
+    <w:link w:val="410"/>
     <w:qFormat/>
     <w:uiPriority w:val="10"/>
     <w:rPr>
@@ -1394,21 +2140,21 @@
       <w:spacing w:after="200" w:before="300"/>
     </w:pPr>
   </w:style>
-  <w:style w:type="character" w:styleId="33">
+  <w:style w:type="character" w:styleId="410">
     <w:name w:val="Title Char"/>
-    <w:basedOn w:val="373"/>
-    <w:link w:val="32"/>
+    <w:basedOn w:val="562"/>
+    <w:link w:val="409"/>
     <w:uiPriority w:val="10"/>
     <w:rPr>
       <w:sz w:val="48"/>
       <w:szCs w:val="48"/>
     </w:rPr>
   </w:style>
-  <w:style w:type="paragraph" w:styleId="34">
+  <w:style w:type="paragraph" w:styleId="411">
     <w:name w:val="Subtitle"/>
-    <w:basedOn w:val="372"/>
-    <w:next w:val="372"/>
-    <w:link w:val="35"/>
+    <w:basedOn w:val="561"/>
+    <w:next w:val="561"/>
+    <w:link w:val="412"/>
     <w:qFormat/>
     <w:uiPriority w:val="11"/>
     <w:rPr>
@@ -1419,21 +2165,21 @@
       <w:spacing w:after="200" w:before="200"/>
     </w:pPr>
   </w:style>
-  <w:style w:type="character" w:styleId="35">
+  <w:style w:type="character" w:styleId="412">
     <w:name w:val="Subtitle Char"/>
-    <w:basedOn w:val="373"/>
-    <w:link w:val="34"/>
+    <w:basedOn w:val="562"/>
+    <w:link w:val="411"/>
     <w:uiPriority w:val="11"/>
     <w:rPr>
       <w:sz w:val="24"/>
       <w:szCs w:val="24"/>
     </w:rPr>
   </w:style>
-  <w:style w:type="paragraph" w:styleId="36">
+  <w:style w:type="paragraph" w:styleId="413">
     <w:name w:val="Quote"/>
-    <w:basedOn w:val="372"/>
-    <w:next w:val="372"/>
-    <w:link w:val="37"/>
+    <w:basedOn w:val="561"/>
+    <w:next w:val="561"/>
+    <w:link w:val="414"/>
     <w:qFormat/>
     <w:uiPriority w:val="29"/>
     <w:rPr>
@@ -1443,19 +2189,19 @@
       <w:ind w:left="720" w:right="720"/>
     </w:pPr>
   </w:style>
-  <w:style w:type="character" w:styleId="37">
+  <w:style w:type="character" w:styleId="414">
     <w:name w:val="Quote Char"/>
-    <w:link w:val="36"/>
+    <w:link w:val="413"/>
     <w:uiPriority w:val="29"/>
     <w:rPr>
       <w:i/>
     </w:rPr>
   </w:style>
-  <w:style w:type="paragraph" w:styleId="38">
+  <w:style w:type="paragraph" w:styleId="415">
     <w:name w:val="Intense Quote"/>
-    <w:basedOn w:val="372"/>
-    <w:next w:val="372"/>
-    <w:link w:val="39"/>
+    <w:basedOn w:val="561"/>
+    <w:next w:val="561"/>
+    <w:link w:val="416"/>
     <w:qFormat/>
     <w:uiPriority w:val="30"/>
     <w:rPr>
@@ -1473,18 +2219,18 @@
       </w:pBdr>
     </w:pPr>
   </w:style>
-  <w:style w:type="character" w:styleId="39">
+  <w:style w:type="character" w:styleId="416">
     <w:name w:val="Intense Quote Char"/>
-    <w:link w:val="38"/>
+    <w:link w:val="415"/>
     <w:uiPriority w:val="30"/>
     <w:rPr>
       <w:i/>
     </w:rPr>
   </w:style>
-  <w:style w:type="paragraph" w:styleId="40">
+  <w:style w:type="paragraph" w:styleId="417">
     <w:name w:val="Header"/>
-    <w:basedOn w:val="372"/>
-    <w:link w:val="41"/>
+    <w:basedOn w:val="561"/>
+    <w:link w:val="418"/>
     <w:uiPriority w:val="99"/>
     <w:unhideWhenUsed/>
     <w:pPr>
@@ -1495,16 +2241,16 @@
       </w:tabs>
     </w:pPr>
   </w:style>
-  <w:style w:type="character" w:styleId="41">
+  <w:style w:type="character" w:styleId="418">
     <w:name w:val="Header Char"/>
-    <w:basedOn w:val="373"/>
-    <w:link w:val="40"/>
+    <w:basedOn w:val="562"/>
+    <w:link w:val="417"/>
     <w:uiPriority w:val="99"/>
   </w:style>
-  <w:style w:type="paragraph" w:styleId="42">
+  <w:style w:type="paragraph" w:styleId="419">
     <w:name w:val="Footer"/>
-    <w:basedOn w:val="372"/>
-    <w:link w:val="43"/>
+    <w:basedOn w:val="561"/>
+    <w:link w:val="420"/>
     <w:uiPriority w:val="99"/>
     <w:unhideWhenUsed/>
     <w:pPr>
@@ -1515,15 +2261,15 @@
       </w:tabs>
     </w:pPr>
   </w:style>
-  <w:style w:type="character" w:styleId="43">
+  <w:style w:type="character" w:styleId="420">
     <w:name w:val="Footer Char"/>
-    <w:basedOn w:val="373"/>
-    <w:link w:val="42"/>
+    <w:basedOn w:val="562"/>
+    <w:link w:val="419"/>
     <w:uiPriority w:val="99"/>
   </w:style>
-  <w:style w:type="table" w:styleId="44">
+  <w:style w:type="table" w:styleId="421">
     <w:name w:val="Table Grid"/>
-    <w:basedOn w:val="374"/>
+    <w:basedOn w:val="563"/>
     <w:uiPriority w:val="59"/>
     <w:pPr>
       <w:spacing w:lineRule="auto" w:line="240" w:after="0"/>
@@ -1546,9 +2292,9 @@
       </w:tblCellMar>
     </w:tblPr>
   </w:style>
-  <w:style w:type="table" w:styleId="45">
+  <w:style w:type="table" w:styleId="422">
     <w:name w:val="Table Grid Light"/>
-    <w:basedOn w:val="374"/>
+    <w:basedOn w:val="563"/>
     <w:uiPriority w:val="59"/>
     <w:pPr>
       <w:spacing w:lineRule="auto" w:line="240" w:after="0"/>
@@ -1571,9 +2317,9 @@
       </w:tblCellMar>
     </w:tblPr>
   </w:style>
-  <w:style w:type="table" w:styleId="46">
+  <w:style w:type="table" w:styleId="423">
     <w:name w:val="Plain Table 1"/>
-    <w:basedOn w:val="374"/>
+    <w:basedOn w:val="563"/>
     <w:uiPriority w:val="59"/>
     <w:pPr>
       <w:spacing w:lineRule="auto" w:line="240" w:after="0"/>
@@ -1638,9 +2384,9 @@
       </w:rPr>
     </w:tblStylePr>
   </w:style>
-  <w:style w:type="table" w:styleId="47">
+  <w:style w:type="table" w:styleId="424">
     <w:name w:val="Plain Table 2"/>
-    <w:basedOn w:val="374"/>
+    <w:basedOn w:val="563"/>
     <w:uiPriority w:val="59"/>
     <w:pPr>
       <w:spacing w:lineRule="auto" w:line="240" w:after="0"/>
@@ -1723,9 +2469,9 @@
       </w:rPr>
     </w:tblStylePr>
   </w:style>
-  <w:style w:type="table" w:styleId="48">
+  <w:style w:type="table" w:styleId="425">
     <w:name w:val="Plain Table 3"/>
-    <w:basedOn w:val="374"/>
+    <w:basedOn w:val="563"/>
     <w:uiPriority w:val="99"/>
     <w:pPr>
       <w:spacing w:lineRule="auto" w:line="240" w:after="0"/>
@@ -1800,9 +2546,9 @@
       </w:rPr>
     </w:tblStylePr>
   </w:style>
-  <w:style w:type="table" w:styleId="49">
+  <w:style w:type="table" w:styleId="426">
     <w:name w:val="Plain Table 4"/>
-    <w:basedOn w:val="374"/>
+    <w:basedOn w:val="563"/>
     <w:uiPriority w:val="99"/>
     <w:pPr>
       <w:spacing w:lineRule="auto" w:line="240" w:after="0"/>
@@ -1857,9 +2603,9 @@
       </w:rPr>
     </w:tblStylePr>
   </w:style>
-  <w:style w:type="table" w:styleId="50">
+  <w:style w:type="table" w:styleId="427">
     <w:name w:val="Plain Table 5"/>
-    <w:basedOn w:val="374"/>
+    <w:basedOn w:val="563"/>
     <w:uiPriority w:val="99"/>
     <w:pPr>
       <w:spacing w:lineRule="auto" w:line="240" w:after="0"/>
@@ -1945,9 +2691,9 @@
       </w:tcPr>
     </w:tblStylePr>
   </w:style>
-  <w:style w:type="table" w:styleId="51">
+  <w:style w:type="table" w:styleId="428">
     <w:name w:val="Grid Table 1 Light"/>
-    <w:basedOn w:val="374"/>
+    <w:basedOn w:val="563"/>
     <w:uiPriority w:val="99"/>
     <w:pPr>
       <w:spacing w:lineRule="auto" w:line="240" w:after="0"/>
@@ -2010,9 +2756,9 @@
       </w:rPr>
     </w:tblStylePr>
   </w:style>
-  <w:style w:type="table" w:styleId="52">
+  <w:style w:type="table" w:styleId="429">
     <w:name w:val="Grid Table 1 Light - Accent 1"/>
-    <w:basedOn w:val="374"/>
+    <w:basedOn w:val="563"/>
     <w:uiPriority w:val="99"/>
     <w:pPr>
       <w:spacing w:lineRule="auto" w:line="240" w:after="0"/>
@@ -2075,9 +2821,9 @@
       </w:rPr>
     </w:tblStylePr>
   </w:style>
-  <w:style w:type="table" w:styleId="53">
+  <w:style w:type="table" w:styleId="430">
     <w:name w:val="Grid Table 1 Light - Accent 2"/>
-    <w:basedOn w:val="374"/>
+    <w:basedOn w:val="563"/>
     <w:uiPriority w:val="99"/>
     <w:pPr>
       <w:spacing w:lineRule="auto" w:line="240" w:after="0"/>
@@ -2140,9 +2886,9 @@
       </w:rPr>
     </w:tblStylePr>
   </w:style>
-  <w:style w:type="table" w:styleId="54">
+  <w:style w:type="table" w:styleId="431">
     <w:name w:val="Grid Table 1 Light - Accent 3"/>
-    <w:basedOn w:val="374"/>
+    <w:basedOn w:val="563"/>
     <w:uiPriority w:val="99"/>
     <w:pPr>
       <w:spacing w:lineRule="auto" w:line="240" w:after="0"/>
@@ -2205,9 +2951,9 @@
       </w:rPr>
     </w:tblStylePr>
   </w:style>
-  <w:style w:type="table" w:styleId="55">
+  <w:style w:type="table" w:styleId="432">
     <w:name w:val="Grid Table 1 Light - Accent 4"/>
-    <w:basedOn w:val="374"/>
+    <w:basedOn w:val="563"/>
     <w:uiPriority w:val="99"/>
     <w:pPr>
       <w:spacing w:lineRule="auto" w:line="240" w:after="0"/>
@@ -2270,9 +3016,9 @@
       </w:rPr>
     </w:tblStylePr>
   </w:style>
-  <w:style w:type="table" w:styleId="56">
+  <w:style w:type="table" w:styleId="433">
     <w:name w:val="Grid Table 1 Light - Accent 5"/>
-    <w:basedOn w:val="374"/>
+    <w:basedOn w:val="563"/>
     <w:uiPriority w:val="99"/>
     <w:pPr>
       <w:spacing w:lineRule="auto" w:line="240" w:after="0"/>
@@ -2335,9 +3081,9 @@
       </w:rPr>
     </w:tblStylePr>
   </w:style>
-  <w:style w:type="table" w:styleId="57">
+  <w:style w:type="table" w:styleId="434">
     <w:name w:val="Grid Table 1 Light - Accent 6"/>
-    <w:basedOn w:val="374"/>
+    <w:basedOn w:val="563"/>
     <w:uiPriority w:val="99"/>
     <w:pPr>
       <w:spacing w:lineRule="auto" w:line="240" w:after="0"/>
@@ -2400,9 +3146,9 @@
       </w:rPr>
     </w:tblStylePr>
   </w:style>
-  <w:style w:type="table" w:styleId="58">
+  <w:style w:type="table" w:styleId="435">
     <w:name w:val="Grid Table 2"/>
-    <w:basedOn w:val="374"/>
+    <w:basedOn w:val="563"/>
     <w:uiPriority w:val="99"/>
     <w:pPr>
       <w:spacing w:lineRule="auto" w:line="240" w:after="0"/>
@@ -2480,9 +3226,9 @@
       </w:tcPr>
     </w:tblStylePr>
   </w:style>
-  <w:style w:type="table" w:styleId="59">
+  <w:style w:type="table" w:styleId="436">
     <w:name w:val="Grid Table 2 - Accent 1"/>
-    <w:basedOn w:val="374"/>
+    <w:basedOn w:val="563"/>
     <w:uiPriority w:val="99"/>
     <w:pPr>
       <w:spacing w:lineRule="auto" w:line="240" w:after="0"/>
@@ -2560,9 +3306,9 @@
       </w:tcPr>
     </w:tblStylePr>
   </w:style>
-  <w:style w:type="table" w:styleId="60">
+  <w:style w:type="table" w:styleId="437">
     <w:name w:val="Grid Table 2 - Accent 2"/>
-    <w:basedOn w:val="374"/>
+    <w:basedOn w:val="563"/>
     <w:uiPriority w:val="99"/>
     <w:pPr>
       <w:spacing w:lineRule="auto" w:line="240" w:after="0"/>
@@ -2640,9 +3386,9 @@
       </w:tcPr>
     </w:tblStylePr>
   </w:style>
-  <w:style w:type="table" w:styleId="61">
+  <w:style w:type="table" w:styleId="438">
     <w:name w:val="Grid Table 2 - Accent 3"/>
-    <w:basedOn w:val="374"/>
+    <w:basedOn w:val="563"/>
     <w:uiPriority w:val="99"/>
     <w:pPr>
       <w:spacing w:lineRule="auto" w:line="240" w:after="0"/>
@@ -2720,9 +3466,9 @@
       </w:tcPr>
     </w:tblStylePr>
   </w:style>
-  <w:style w:type="table" w:styleId="62">
+  <w:style w:type="table" w:styleId="439">
     <w:name w:val="Grid Table 2 - Accent 4"/>
-    <w:basedOn w:val="374"/>
+    <w:basedOn w:val="563"/>
     <w:uiPriority w:val="99"/>
     <w:pPr>
       <w:spacing w:lineRule="auto" w:line="240" w:after="0"/>
@@ -2800,9 +3546,9 @@
       </w:tcPr>
     </w:tblStylePr>
   </w:style>
-  <w:style w:type="table" w:styleId="63">
+  <w:style w:type="table" w:styleId="440">
     <w:name w:val="Grid Table 2 - Accent 5"/>
-    <w:basedOn w:val="374"/>
+    <w:basedOn w:val="563"/>
     <w:uiPriority w:val="99"/>
     <w:pPr>
       <w:spacing w:lineRule="auto" w:line="240" w:after="0"/>
@@ -2880,9 +3626,9 @@
       </w:tcPr>
     </w:tblStylePr>
   </w:style>
-  <w:style w:type="table" w:styleId="64">
+  <w:style w:type="table" w:styleId="441">
     <w:name w:val="Grid Table 2 - Accent 6"/>
-    <w:basedOn w:val="374"/>
+    <w:basedOn w:val="563"/>
     <w:uiPriority w:val="99"/>
     <w:pPr>
       <w:spacing w:lineRule="auto" w:line="240" w:after="0"/>
@@ -2960,9 +3706,9 @@
       </w:tcPr>
     </w:tblStylePr>
   </w:style>
-  <w:style w:type="table" w:styleId="65">
+  <w:style w:type="table" w:styleId="442">
     <w:name w:val="Grid Table 3"/>
-    <w:basedOn w:val="374"/>
+    <w:basedOn w:val="563"/>
     <w:uiPriority w:val="99"/>
     <w:pPr>
       <w:spacing w:lineRule="auto" w:line="240" w:after="0"/>
@@ -3006,7 +3752,7 @@
         <w:jc w:val="right"/>
       </w:pPr>
       <w:tcPr>
-        <w:shd w:color="auto" w:fill="FFFFFF"/>
+        <w:shd w:val="clear" w:color="auto" w:fill="FFFFFF"/>
         <w:tcBorders>
           <w:left w:val="none" w:color="000000" w:sz="4" w:space="0"/>
           <w:top w:val="none" w:color="000000" w:sz="4" w:space="0"/>
@@ -3036,7 +3782,7 @@
         <w:color w:val="404040"/>
       </w:rPr>
       <w:tcPr>
-        <w:shd w:color="auto" w:fill="FFFFFF"/>
+        <w:shd w:val="clear" w:color="auto" w:fill="FFFFFF"/>
         <w:tcBorders>
           <w:left w:val="none" w:color="000000" w:sz="4" w:space="0"/>
           <w:top w:val="none" w:color="000000" w:sz="4" w:space="0"/>
@@ -3061,9 +3807,9 @@
       </w:tcPr>
     </w:tblStylePr>
   </w:style>
-  <w:style w:type="table" w:styleId="66">
+  <w:style w:type="table" w:styleId="443">
     <w:name w:val="Grid Table 3 - Accent 1"/>
-    <w:basedOn w:val="374"/>
+    <w:basedOn w:val="563"/>
     <w:uiPriority w:val="99"/>
     <w:pPr>
       <w:spacing w:lineRule="auto" w:line="240" w:after="0"/>
@@ -3107,7 +3853,7 @@
         <w:jc w:val="right"/>
       </w:pPr>
       <w:tcPr>
-        <w:shd w:color="auto" w:fill="FFFFFF"/>
+        <w:shd w:val="clear" w:color="auto" w:fill="FFFFFF"/>
         <w:tcBorders>
           <w:left w:val="none" w:color="000000" w:sz="4" w:space="0"/>
           <w:top w:val="none" w:color="000000" w:sz="4" w:space="0"/>
@@ -3137,7 +3883,7 @@
         <w:color w:val="404040"/>
       </w:rPr>
       <w:tcPr>
-        <w:shd w:color="auto" w:fill="FFFFFF"/>
+        <w:shd w:val="clear" w:color="auto" w:fill="FFFFFF"/>
         <w:tcBorders>
           <w:left w:val="none" w:color="000000" w:sz="4" w:space="0"/>
           <w:top w:val="none" w:color="000000" w:sz="4" w:space="0"/>
@@ -3162,9 +3908,9 @@
       </w:tcPr>
     </w:tblStylePr>
   </w:style>
-  <w:style w:type="table" w:styleId="67">
+  <w:style w:type="table" w:styleId="444">
     <w:name w:val="Grid Table 3 - Accent 2"/>
-    <w:basedOn w:val="374"/>
+    <w:basedOn w:val="563"/>
     <w:uiPriority w:val="99"/>
     <w:pPr>
       <w:spacing w:lineRule="auto" w:line="240" w:after="0"/>
@@ -3208,7 +3954,7 @@
         <w:jc w:val="right"/>
       </w:pPr>
       <w:tcPr>
-        <w:shd w:color="auto" w:fill="FFFFFF"/>
+        <w:shd w:val="clear" w:color="auto" w:fill="FFFFFF"/>
         <w:tcBorders>
           <w:left w:val="none" w:color="000000" w:sz="4" w:space="0"/>
           <w:top w:val="none" w:color="000000" w:sz="4" w:space="0"/>
@@ -3238,7 +3984,7 @@
         <w:color w:val="404040"/>
       </w:rPr>
       <w:tcPr>
-        <w:shd w:color="auto" w:fill="FFFFFF"/>
+        <w:shd w:val="clear" w:color="auto" w:fill="FFFFFF"/>
         <w:tcBorders>
           <w:left w:val="none" w:color="000000" w:sz="4" w:space="0"/>
           <w:top w:val="none" w:color="000000" w:sz="4" w:space="0"/>
@@ -3263,9 +4009,9 @@
       </w:tcPr>
     </w:tblStylePr>
   </w:style>
-  <w:style w:type="table" w:styleId="68">
+  <w:style w:type="table" w:styleId="445">
     <w:name w:val="Grid Table 3 - Accent 3"/>
-    <w:basedOn w:val="374"/>
+    <w:basedOn w:val="563"/>
     <w:uiPriority w:val="99"/>
     <w:pPr>
       <w:spacing w:lineRule="auto" w:line="240" w:after="0"/>
@@ -3309,7 +4055,7 @@
         <w:jc w:val="right"/>
       </w:pPr>
       <w:tcPr>
-        <w:shd w:color="auto" w:fill="FFFFFF"/>
+        <w:shd w:val="clear" w:color="auto" w:fill="FFFFFF"/>
         <w:tcBorders>
           <w:left w:val="none" w:color="000000" w:sz="4" w:space="0"/>
           <w:top w:val="none" w:color="000000" w:sz="4" w:space="0"/>
@@ -3339,7 +4085,7 @@
         <w:color w:val="404040"/>
       </w:rPr>
       <w:tcPr>
-        <w:shd w:color="auto" w:fill="FFFFFF"/>
+        <w:shd w:val="clear" w:color="auto" w:fill="FFFFFF"/>
         <w:tcBorders>
           <w:left w:val="none" w:color="000000" w:sz="4" w:space="0"/>
           <w:top w:val="none" w:color="000000" w:sz="4" w:space="0"/>
@@ -3364,9 +4110,9 @@
       </w:tcPr>
     </w:tblStylePr>
   </w:style>
-  <w:style w:type="table" w:styleId="69">
+  <w:style w:type="table" w:styleId="446">
     <w:name w:val="Grid Table 3 - Accent 4"/>
-    <w:basedOn w:val="374"/>
+    <w:basedOn w:val="563"/>
     <w:uiPriority w:val="99"/>
     <w:pPr>
       <w:spacing w:lineRule="auto" w:line="240" w:after="0"/>
@@ -3410,7 +4156,7 @@
         <w:jc w:val="right"/>
       </w:pPr>
       <w:tcPr>
-        <w:shd w:color="auto" w:fill="FFFFFF"/>
+        <w:shd w:val="clear" w:color="auto" w:fill="FFFFFF"/>
         <w:tcBorders>
           <w:left w:val="none" w:color="000000" w:sz="4" w:space="0"/>
           <w:top w:val="none" w:color="000000" w:sz="4" w:space="0"/>
@@ -3440,7 +4186,7 @@
         <w:color w:val="404040"/>
       </w:rPr>
       <w:tcPr>
-        <w:shd w:color="auto" w:fill="FFFFFF"/>
+        <w:shd w:val="clear" w:color="auto" w:fill="FFFFFF"/>
         <w:tcBorders>
           <w:left w:val="none" w:color="000000" w:sz="4" w:space="0"/>
           <w:top w:val="none" w:color="000000" w:sz="4" w:space="0"/>
@@ -3465,9 +4211,9 @@
       </w:tcPr>
     </w:tblStylePr>
   </w:style>
-  <w:style w:type="table" w:styleId="70">
+  <w:style w:type="table" w:styleId="447">
     <w:name w:val="Grid Table 3 - Accent 5"/>
-    <w:basedOn w:val="374"/>
+    <w:basedOn w:val="563"/>
     <w:uiPriority w:val="99"/>
     <w:pPr>
       <w:spacing w:lineRule="auto" w:line="240" w:after="0"/>
@@ -3511,7 +4257,7 @@
         <w:jc w:val="right"/>
       </w:pPr>
       <w:tcPr>
-        <w:shd w:color="auto" w:fill="FFFFFF"/>
+        <w:shd w:val="clear" w:color="auto" w:fill="FFFFFF"/>
         <w:tcBorders>
           <w:left w:val="none" w:color="000000" w:sz="4" w:space="0"/>
           <w:top w:val="none" w:color="000000" w:sz="4" w:space="0"/>
@@ -3541,7 +4287,7 @@
         <w:color w:val="404040"/>
       </w:rPr>
       <w:tcPr>
-        <w:shd w:color="auto" w:fill="FFFFFF"/>
+        <w:shd w:val="clear" w:color="auto" w:fill="FFFFFF"/>
         <w:tcBorders>
           <w:left w:val="none" w:color="000000" w:sz="4" w:space="0"/>
           <w:top w:val="none" w:color="000000" w:sz="4" w:space="0"/>
@@ -3566,9 +4312,9 @@
       </w:tcPr>
     </w:tblStylePr>
   </w:style>
-  <w:style w:type="table" w:styleId="71">
+  <w:style w:type="table" w:styleId="448">
     <w:name w:val="Grid Table 3 - Accent 6"/>
-    <w:basedOn w:val="374"/>
+    <w:basedOn w:val="563"/>
     <w:uiPriority w:val="99"/>
     <w:pPr>
       <w:spacing w:lineRule="auto" w:line="240" w:after="0"/>
@@ -3612,7 +4358,7 @@
         <w:jc w:val="right"/>
       </w:pPr>
       <w:tcPr>
-        <w:shd w:color="auto" w:fill="FFFFFF"/>
+        <w:shd w:val="clear" w:color="auto" w:fill="FFFFFF"/>
         <w:tcBorders>
           <w:left w:val="none" w:color="000000" w:sz="4" w:space="0"/>
           <w:top w:val="none" w:color="000000" w:sz="4" w:space="0"/>
@@ -3642,7 +4388,7 @@
         <w:color w:val="404040"/>
       </w:rPr>
       <w:tcPr>
-        <w:shd w:color="auto" w:fill="FFFFFF"/>
+        <w:shd w:val="clear" w:color="auto" w:fill="FFFFFF"/>
         <w:tcBorders>
           <w:left w:val="none" w:color="000000" w:sz="4" w:space="0"/>
           <w:top w:val="none" w:color="000000" w:sz="4" w:space="0"/>
@@ -3667,9 +4413,9 @@
       </w:tcPr>
     </w:tblStylePr>
   </w:style>
-  <w:style w:type="table" w:styleId="72">
+  <w:style w:type="table" w:styleId="449">
     <w:name w:val="Grid Table 4"/>
-    <w:basedOn w:val="374"/>
+    <w:basedOn w:val="563"/>
     <w:uiPriority w:val="59"/>
     <w:pPr>
       <w:spacing w:lineRule="auto" w:line="240" w:after="0"/>
@@ -3748,9 +4494,9 @@
       </w:tcPr>
     </w:tblStylePr>
   </w:style>
-  <w:style w:type="table" w:styleId="73">
+  <w:style w:type="table" w:styleId="450">
     <w:name w:val="Grid Table 4 - Accent 1"/>
-    <w:basedOn w:val="374"/>
+    <w:basedOn w:val="563"/>
     <w:uiPriority w:val="59"/>
     <w:pPr>
       <w:spacing w:lineRule="auto" w:line="240" w:after="0"/>
@@ -3829,9 +4575,9 @@
       </w:tcPr>
     </w:tblStylePr>
   </w:style>
-  <w:style w:type="table" w:styleId="74">
+  <w:style w:type="table" w:styleId="451">
     <w:name w:val="Grid Table 4 - Accent 2"/>
-    <w:basedOn w:val="374"/>
+    <w:basedOn w:val="563"/>
     <w:uiPriority w:val="59"/>
     <w:pPr>
       <w:spacing w:lineRule="auto" w:line="240" w:after="0"/>
@@ -3910,9 +4656,9 @@
       </w:tcPr>
     </w:tblStylePr>
   </w:style>
-  <w:style w:type="table" w:styleId="75">
+  <w:style w:type="table" w:styleId="452">
     <w:name w:val="Grid Table 4 - Accent 3"/>
-    <w:basedOn w:val="374"/>
+    <w:basedOn w:val="563"/>
     <w:uiPriority w:val="59"/>
     <w:pPr>
       <w:spacing w:lineRule="auto" w:line="240" w:after="0"/>
@@ -3991,9 +4737,9 @@
       </w:tcPr>
     </w:tblStylePr>
   </w:style>
-  <w:style w:type="table" w:styleId="76">
+  <w:style w:type="table" w:styleId="453">
     <w:name w:val="Grid Table 4 - Accent 4"/>
-    <w:basedOn w:val="374"/>
+    <w:basedOn w:val="563"/>
     <w:uiPriority w:val="59"/>
     <w:pPr>
       <w:spacing w:lineRule="auto" w:line="240" w:after="0"/>
@@ -4072,9 +4818,9 @@
       </w:tcPr>
     </w:tblStylePr>
   </w:style>
-  <w:style w:type="table" w:styleId="77">
+  <w:style w:type="table" w:styleId="454">
     <w:name w:val="Grid Table 4 - Accent 5"/>
-    <w:basedOn w:val="374"/>
+    <w:basedOn w:val="563"/>
     <w:uiPriority w:val="59"/>
     <w:pPr>
       <w:spacing w:lineRule="auto" w:line="240" w:after="0"/>
@@ -4153,9 +4899,9 @@
       </w:tcPr>
     </w:tblStylePr>
   </w:style>
-  <w:style w:type="table" w:styleId="78">
+  <w:style w:type="table" w:styleId="455">
     <w:name w:val="Grid Table 4 - Accent 6"/>
-    <w:basedOn w:val="374"/>
+    <w:basedOn w:val="563"/>
     <w:uiPriority w:val="59"/>
     <w:pPr>
       <w:spacing w:lineRule="auto" w:line="240" w:after="0"/>
@@ -4234,9 +4980,9 @@
       </w:tcPr>
     </w:tblStylePr>
   </w:style>
-  <w:style w:type="table" w:styleId="79">
+  <w:style w:type="table" w:styleId="456">
     <w:name w:val="Grid Table 5 Dark"/>
-    <w:basedOn w:val="374"/>
+    <w:basedOn w:val="563"/>
     <w:uiPriority w:val="99"/>
     <w:pPr>
       <w:spacing w:lineRule="auto" w:line="240" w:after="0"/>
@@ -4313,9 +5059,9 @@
       </w:tcPr>
     </w:tblStylePr>
   </w:style>
-  <w:style w:type="table" w:styleId="80">
+  <w:style w:type="table" w:styleId="457">
     <w:name w:val="Grid Table 5 Dark- Accent 1"/>
-    <w:basedOn w:val="374"/>
+    <w:basedOn w:val="563"/>
     <w:uiPriority w:val="99"/>
     <w:pPr>
       <w:spacing w:lineRule="auto" w:line="240" w:after="0"/>
@@ -4392,9 +5138,9 @@
       </w:tcPr>
     </w:tblStylePr>
   </w:style>
-  <w:style w:type="table" w:styleId="81">
+  <w:style w:type="table" w:styleId="458">
     <w:name w:val="Grid Table 5 Dark - Accent 2"/>
-    <w:basedOn w:val="374"/>
+    <w:basedOn w:val="563"/>
     <w:uiPriority w:val="99"/>
     <w:pPr>
       <w:spacing w:lineRule="auto" w:line="240" w:after="0"/>
@@ -4471,9 +5217,9 @@
       </w:tcPr>
     </w:tblStylePr>
   </w:style>
-  <w:style w:type="table" w:styleId="82">
+  <w:style w:type="table" w:styleId="459">
     <w:name w:val="Grid Table 5 Dark - Accent 3"/>
-    <w:basedOn w:val="374"/>
+    <w:basedOn w:val="563"/>
     <w:uiPriority w:val="99"/>
     <w:pPr>
       <w:spacing w:lineRule="auto" w:line="240" w:after="0"/>
@@ -4550,9 +5296,9 @@
       </w:tcPr>
     </w:tblStylePr>
   </w:style>
-  <w:style w:type="table" w:styleId="83">
+  <w:style w:type="table" w:styleId="460">
     <w:name w:val="Grid Table 5 Dark- Accent 4"/>
-    <w:basedOn w:val="374"/>
+    <w:basedOn w:val="563"/>
     <w:uiPriority w:val="99"/>
     <w:pPr>
       <w:spacing w:lineRule="auto" w:line="240" w:after="0"/>
@@ -4629,9 +5375,9 @@
       </w:tcPr>
     </w:tblStylePr>
   </w:style>
-  <w:style w:type="table" w:styleId="84">
+  <w:style w:type="table" w:styleId="461">
     <w:name w:val="Grid Table 5 Dark - Accent 5"/>
-    <w:basedOn w:val="374"/>
+    <w:basedOn w:val="563"/>
     <w:uiPriority w:val="99"/>
     <w:pPr>
       <w:spacing w:lineRule="auto" w:line="240" w:after="0"/>
@@ -4708,9 +5454,9 @@
       </w:tcPr>
     </w:tblStylePr>
   </w:style>
-  <w:style w:type="table" w:styleId="85">
+  <w:style w:type="table" w:styleId="462">
     <w:name w:val="Grid Table 5 Dark - Accent 6"/>
-    <w:basedOn w:val="374"/>
+    <w:basedOn w:val="563"/>
     <w:uiPriority w:val="99"/>
     <w:pPr>
       <w:spacing w:lineRule="auto" w:line="240" w:after="0"/>
@@ -4787,9 +5533,9 @@
       </w:tcPr>
     </w:tblStylePr>
   </w:style>
-  <w:style w:type="table" w:styleId="86">
+  <w:style w:type="table" w:styleId="463">
     <w:name w:val="Grid Table 6 Colorful"/>
-    <w:basedOn w:val="374"/>
+    <w:basedOn w:val="563"/>
     <w:uiPriority w:val="99"/>
     <w:pPr>
       <w:spacing w:lineRule="auto" w:line="240" w:after="0"/>
@@ -4866,9 +5612,9 @@
       </w:rPr>
     </w:tblStylePr>
   </w:style>
-  <w:style w:type="table" w:styleId="87">
+  <w:style w:type="table" w:styleId="464">
     <w:name w:val="Grid Table 6 Colorful - Accent 1"/>
-    <w:basedOn w:val="374"/>
+    <w:basedOn w:val="563"/>
     <w:uiPriority w:val="99"/>
     <w:pPr>
       <w:spacing w:lineRule="auto" w:line="240" w:after="0"/>
@@ -4945,9 +5691,9 @@
       </w:rPr>
     </w:tblStylePr>
   </w:style>
-  <w:style w:type="table" w:styleId="88">
+  <w:style w:type="table" w:styleId="465">
     <w:name w:val="Grid Table 6 Colorful - Accent 2"/>
-    <w:basedOn w:val="374"/>
+    <w:basedOn w:val="563"/>
     <w:uiPriority w:val="99"/>
     <w:pPr>
       <w:spacing w:lineRule="auto" w:line="240" w:after="0"/>
@@ -5024,9 +5770,9 @@
       </w:rPr>
     </w:tblStylePr>
   </w:style>
-  <w:style w:type="table" w:styleId="89">
+  <w:style w:type="table" w:styleId="466">
     <w:name w:val="Grid Table 6 Colorful - Accent 3"/>
-    <w:basedOn w:val="374"/>
+    <w:basedOn w:val="563"/>
     <w:uiPriority w:val="99"/>
     <w:pPr>
       <w:spacing w:lineRule="auto" w:line="240" w:after="0"/>
@@ -5103,9 +5849,9 @@
       </w:rPr>
     </w:tblStylePr>
   </w:style>
-  <w:style w:type="table" w:styleId="90">
+  <w:style w:type="table" w:styleId="467">
     <w:name w:val="Grid Table 6 Colorful - Accent 4"/>
-    <w:basedOn w:val="374"/>
+    <w:basedOn w:val="563"/>
     <w:uiPriority w:val="99"/>
     <w:pPr>
       <w:spacing w:lineRule="auto" w:line="240" w:after="0"/>
@@ -5182,9 +5928,9 @@
       </w:rPr>
     </w:tblStylePr>
   </w:style>
-  <w:style w:type="table" w:styleId="91">
+  <w:style w:type="table" w:styleId="468">
     <w:name w:val="Grid Table 6 Colorful - Accent 5"/>
-    <w:basedOn w:val="374"/>
+    <w:basedOn w:val="563"/>
     <w:uiPriority w:val="99"/>
     <w:pPr>
       <w:spacing w:lineRule="auto" w:line="240" w:after="0"/>
@@ -5261,9 +6007,9 @@
       </w:rPr>
     </w:tblStylePr>
   </w:style>
-  <w:style w:type="table" w:styleId="92">
+  <w:style w:type="table" w:styleId="469">
     <w:name w:val="Grid Table 6 Colorful - Accent 6"/>
-    <w:basedOn w:val="374"/>
+    <w:basedOn w:val="563"/>
     <w:uiPriority w:val="99"/>
     <w:pPr>
       <w:spacing w:lineRule="auto" w:line="240" w:after="0"/>
@@ -5340,9 +6086,9 @@
       </w:rPr>
     </w:tblStylePr>
   </w:style>
-  <w:style w:type="table" w:styleId="93">
+  <w:style w:type="table" w:styleId="470">
     <w:name w:val="Grid Table 7 Colorful"/>
-    <w:basedOn w:val="374"/>
+    <w:basedOn w:val="563"/>
     <w:uiPriority w:val="99"/>
     <w:pPr>
       <w:spacing w:lineRule="auto" w:line="240" w:after="0"/>
@@ -5391,12 +6137,12 @@
         <w:jc w:val="right"/>
       </w:pPr>
       <w:tcPr>
-        <w:shd w:color="auto" w:fill="FFFFFF"/>
-        <w:tcBorders>
-          <w:left w:val="none"/>
-          <w:top w:val="none"/>
+        <w:shd w:val="clear" w:color="auto" w:fill="FFFFFF"/>
+        <w:tcBorders>
+          <w:left w:val="none" w:color="000000" w:sz="4" w:space="0"/>
+          <w:top w:val="none" w:color="000000" w:sz="4" w:space="0"/>
           <w:right w:val="single" w:color="000000" w:sz="4" w:space="0" w:themeColor="text1" w:themeTint="80"/>
-          <w:bottom w:val="none"/>
+          <w:bottom w:val="none" w:color="000000" w:sz="4" w:space="0"/>
         </w:tcBorders>
       </w:tcPr>
     </w:tblStylePr>
@@ -5410,9 +6156,9 @@
       <w:tcPr>
         <w:shd w:val="clear" w:color="auto" w:fill="FFFFFF" w:themeFill="light1"/>
         <w:tcBorders>
-          <w:left w:val="none"/>
-          <w:top w:val="none"/>
-          <w:right w:val="none"/>
+          <w:left w:val="none" w:color="000000" w:sz="4" w:space="0"/>
+          <w:top w:val="none" w:color="000000" w:sz="4" w:space="0"/>
+          <w:right w:val="none" w:color="000000" w:sz="4" w:space="0"/>
           <w:bottom w:val="single" w:color="000000" w:sz="4" w:space="0" w:themeColor="text1" w:themeTint="80"/>
         </w:tcBorders>
       </w:tcPr>
@@ -5425,12 +6171,12 @@
         <w:sz w:val="22"/>
       </w:rPr>
       <w:tcPr>
-        <w:shd w:color="auto" w:fill="FFFFFF"/>
+        <w:shd w:val="clear" w:color="auto" w:fill="FFFFFF"/>
         <w:tcBorders>
           <w:left w:val="single" w:color="000000" w:sz="4" w:space="0" w:themeColor="text1" w:themeTint="80"/>
-          <w:top w:val="none"/>
-          <w:right w:val="none"/>
-          <w:bottom w:val="none"/>
+          <w:top w:val="none" w:color="000000" w:sz="4" w:space="0"/>
+          <w:right w:val="none" w:color="000000" w:sz="4" w:space="0"/>
+          <w:bottom w:val="none" w:color="000000" w:sz="4" w:space="0"/>
         </w:tcBorders>
       </w:tcPr>
     </w:tblStylePr>
@@ -5444,17 +6190,17 @@
       <w:tcPr>
         <w:shd w:val="clear" w:color="auto" w:fill="FFFFFF" w:themeFill="light1"/>
         <w:tcBorders>
-          <w:left w:val="none"/>
+          <w:left w:val="none" w:color="000000" w:sz="4" w:space="0"/>
           <w:top w:val="single" w:color="000000" w:sz="4" w:space="0" w:themeColor="text1" w:themeTint="80"/>
-          <w:right w:val="none"/>
-          <w:bottom w:val="none"/>
-        </w:tcBorders>
-      </w:tcPr>
-    </w:tblStylePr>
-  </w:style>
-  <w:style w:type="table" w:styleId="94">
+          <w:right w:val="none" w:color="000000" w:sz="4" w:space="0"/>
+          <w:bottom w:val="none" w:color="000000" w:sz="4" w:space="0"/>
+        </w:tcBorders>
+      </w:tcPr>
+    </w:tblStylePr>
+  </w:style>
+  <w:style w:type="table" w:styleId="471">
     <w:name w:val="Grid Table 7 Colorful - Accent 1"/>
-    <w:basedOn w:val="374"/>
+    <w:basedOn w:val="563"/>
     <w:uiPriority w:val="99"/>
     <w:pPr>
       <w:spacing w:lineRule="auto" w:line="240" w:after="0"/>
@@ -5503,12 +6249,12 @@
         <w:jc w:val="right"/>
       </w:pPr>
       <w:tcPr>
-        <w:shd w:color="auto" w:fill="FFFFFF"/>
-        <w:tcBorders>
-          <w:left w:val="none"/>
-          <w:top w:val="none"/>
+        <w:shd w:val="clear" w:color="auto" w:fill="FFFFFF"/>
+        <w:tcBorders>
+          <w:left w:val="none" w:color="000000" w:sz="4" w:space="0"/>
+          <w:top w:val="none" w:color="000000" w:sz="4" w:space="0"/>
           <w:right w:val="single" w:color="000000" w:sz="4" w:space="0" w:themeColor="accent1" w:themeTint="80"/>
-          <w:bottom w:val="none"/>
+          <w:bottom w:val="none" w:color="000000" w:sz="4" w:space="0"/>
         </w:tcBorders>
       </w:tcPr>
     </w:tblStylePr>
@@ -5522,9 +6268,9 @@
       <w:tcPr>
         <w:shd w:val="clear" w:color="auto" w:fill="FFFFFF" w:themeFill="light1"/>
         <w:tcBorders>
-          <w:left w:val="none"/>
-          <w:top w:val="none"/>
-          <w:right w:val="none"/>
+          <w:left w:val="none" w:color="000000" w:sz="4" w:space="0"/>
+          <w:top w:val="none" w:color="000000" w:sz="4" w:space="0"/>
+          <w:right w:val="none" w:color="000000" w:sz="4" w:space="0"/>
           <w:bottom w:val="single" w:color="000000" w:sz="4" w:space="0" w:themeColor="accent1" w:themeTint="80"/>
         </w:tcBorders>
       </w:tcPr>
@@ -5537,12 +6283,12 @@
         <w:sz w:val="22"/>
       </w:rPr>
       <w:tcPr>
-        <w:shd w:color="auto" w:fill="FFFFFF"/>
+        <w:shd w:val="clear" w:color="auto" w:fill="FFFFFF"/>
         <w:tcBorders>
           <w:left w:val="single" w:color="000000" w:sz="4" w:space="0" w:themeColor="accent1" w:themeTint="80"/>
-          <w:top w:val="none"/>
-          <w:right w:val="none"/>
-          <w:bottom w:val="none"/>
+          <w:top w:val="none" w:color="000000" w:sz="4" w:space="0"/>
+          <w:right w:val="none" w:color="000000" w:sz="4" w:space="0"/>
+          <w:bottom w:val="none" w:color="000000" w:sz="4" w:space="0"/>
         </w:tcBorders>
       </w:tcPr>
     </w:tblStylePr>
@@ -5556,17 +6302,17 @@
       <w:tcPr>
         <w:shd w:val="clear" w:color="auto" w:fill="FFFFFF" w:themeFill="light1"/>
         <w:tcBorders>
-          <w:left w:val="none"/>
+          <w:left w:val="none" w:color="000000" w:sz="4" w:space="0"/>
           <w:top w:val="single" w:color="000000" w:sz="4" w:space="0" w:themeColor="accent1" w:themeTint="80"/>
-          <w:right w:val="none"/>
-          <w:bottom w:val="none"/>
-        </w:tcBorders>
-      </w:tcPr>
-    </w:tblStylePr>
-  </w:style>
-  <w:style w:type="table" w:styleId="95">
+          <w:right w:val="none" w:color="000000" w:sz="4" w:space="0"/>
+          <w:bottom w:val="none" w:color="000000" w:sz="4" w:space="0"/>
+        </w:tcBorders>
+      </w:tcPr>
+    </w:tblStylePr>
+  </w:style>
+  <w:style w:type="table" w:styleId="472">
     <w:name w:val="Grid Table 7 Colorful - Accent 2"/>
-    <w:basedOn w:val="374"/>
+    <w:basedOn w:val="563"/>
     <w:uiPriority w:val="99"/>
     <w:pPr>
       <w:spacing w:lineRule="auto" w:line="240" w:after="0"/>
@@ -5615,12 +6361,12 @@
         <w:jc w:val="right"/>
       </w:pPr>
       <w:tcPr>
-        <w:shd w:color="auto" w:fill="FFFFFF"/>
-        <w:tcBorders>
-          <w:left w:val="none"/>
-          <w:top w:val="none"/>
+        <w:shd w:val="clear" w:color="auto" w:fill="FFFFFF"/>
+        <w:tcBorders>
+          <w:left w:val="none" w:color="000000" w:sz="4" w:space="0"/>
+          <w:top w:val="none" w:color="000000" w:sz="4" w:space="0"/>
           <w:right w:val="single" w:color="000000" w:sz="4" w:space="0" w:themeColor="accent2" w:themeTint="97"/>
-          <w:bottom w:val="none"/>
+          <w:bottom w:val="none" w:color="000000" w:sz="4" w:space="0"/>
         </w:tcBorders>
       </w:tcPr>
     </w:tblStylePr>
@@ -5634,9 +6380,9 @@
       <w:tcPr>
         <w:shd w:val="clear" w:color="auto" w:fill="FFFFFF" w:themeFill="light1"/>
         <w:tcBorders>
-          <w:left w:val="none"/>
-          <w:top w:val="none"/>
-          <w:right w:val="none"/>
+          <w:left w:val="none" w:color="000000" w:sz="4" w:space="0"/>
+          <w:top w:val="none" w:color="000000" w:sz="4" w:space="0"/>
+          <w:right w:val="none" w:color="000000" w:sz="4" w:space="0"/>
           <w:bottom w:val="single" w:color="000000" w:sz="4" w:space="0" w:themeColor="accent2" w:themeTint="97"/>
         </w:tcBorders>
       </w:tcPr>
@@ -5649,12 +6395,12 @@
         <w:sz w:val="22"/>
       </w:rPr>
       <w:tcPr>
-        <w:shd w:color="auto" w:fill="FFFFFF"/>
+        <w:shd w:val="clear" w:color="auto" w:fill="FFFFFF"/>
         <w:tcBorders>
           <w:left w:val="single" w:color="000000" w:sz="4" w:space="0" w:themeColor="accent2" w:themeTint="97"/>
-          <w:top w:val="none"/>
-          <w:right w:val="none"/>
-          <w:bottom w:val="none"/>
+          <w:top w:val="none" w:color="000000" w:sz="4" w:space="0"/>
+          <w:right w:val="none" w:color="000000" w:sz="4" w:space="0"/>
+          <w:bottom w:val="none" w:color="000000" w:sz="4" w:space="0"/>
         </w:tcBorders>
       </w:tcPr>
     </w:tblStylePr>
@@ -5668,17 +6414,17 @@
       <w:tcPr>
         <w:shd w:val="clear" w:color="auto" w:fill="FFFFFF" w:themeFill="light1"/>
         <w:tcBorders>
-          <w:left w:val="none"/>
+          <w:left w:val="none" w:color="000000" w:sz="4" w:space="0"/>
           <w:top w:val="single" w:color="000000" w:sz="4" w:space="0" w:themeColor="accent2" w:themeTint="97"/>
-          <w:right w:val="none"/>
-          <w:bottom w:val="none"/>
-        </w:tcBorders>
-      </w:tcPr>
-    </w:tblStylePr>
-  </w:style>
-  <w:style w:type="table" w:styleId="96">
+          <w:right w:val="none" w:color="000000" w:sz="4" w:space="0"/>
+          <w:bottom w:val="none" w:color="000000" w:sz="4" w:space="0"/>
+        </w:tcBorders>
+      </w:tcPr>
+    </w:tblStylePr>
+  </w:style>
+  <w:style w:type="table" w:styleId="473">
     <w:name w:val="Grid Table 7 Colorful - Accent 3"/>
-    <w:basedOn w:val="374"/>
+    <w:basedOn w:val="563"/>
     <w:uiPriority w:val="99"/>
     <w:pPr>
       <w:spacing w:lineRule="auto" w:line="240" w:after="0"/>
@@ -5727,12 +6473,12 @@
         <w:jc w:val="right"/>
       </w:pPr>
       <w:tcPr>
-        <w:shd w:color="auto" w:fill="FFFFFF"/>
-        <w:tcBorders>
-          <w:left w:val="none"/>
-          <w:top w:val="none"/>
+        <w:shd w:val="clear" w:color="auto" w:fill="FFFFFF"/>
+        <w:tcBorders>
+          <w:left w:val="none" w:color="000000" w:sz="4" w:space="0"/>
+          <w:top w:val="none" w:color="000000" w:sz="4" w:space="0"/>
           <w:right w:val="single" w:color="000000" w:sz="4" w:space="0" w:themeColor="accent3" w:themeTint="FE"/>
-          <w:bottom w:val="none"/>
+          <w:bottom w:val="none" w:color="000000" w:sz="4" w:space="0"/>
         </w:tcBorders>
       </w:tcPr>
     </w:tblStylePr>
@@ -5746,9 +6492,9 @@
       <w:tcPr>
         <w:shd w:val="clear" w:color="auto" w:fill="FFFFFF" w:themeFill="light1"/>
         <w:tcBorders>
-          <w:left w:val="none"/>
-          <w:top w:val="none"/>
-          <w:right w:val="none"/>
+          <w:left w:val="none" w:color="000000" w:sz="4" w:space="0"/>
+          <w:top w:val="none" w:color="000000" w:sz="4" w:space="0"/>
+          <w:right w:val="none" w:color="000000" w:sz="4" w:space="0"/>
           <w:bottom w:val="single" w:color="000000" w:sz="4" w:space="0" w:themeColor="accent3" w:themeTint="FE"/>
         </w:tcBorders>
       </w:tcPr>
@@ -5761,12 +6507,12 @@
         <w:sz w:val="22"/>
       </w:rPr>
       <w:tcPr>
-        <w:shd w:color="auto" w:fill="FFFFFF"/>
+        <w:shd w:val="clear" w:color="auto" w:fill="FFFFFF"/>
         <w:tcBorders>
           <w:left w:val="single" w:color="000000" w:sz="4" w:space="0" w:themeColor="accent3" w:themeTint="FE"/>
-          <w:top w:val="none"/>
-          <w:right w:val="none"/>
-          <w:bottom w:val="none"/>
+          <w:top w:val="none" w:color="000000" w:sz="4" w:space="0"/>
+          <w:right w:val="none" w:color="000000" w:sz="4" w:space="0"/>
+          <w:bottom w:val="none" w:color="000000" w:sz="4" w:space="0"/>
         </w:tcBorders>
       </w:tcPr>
     </w:tblStylePr>
@@ -5780,17 +6526,17 @@
       <w:tcPr>
         <w:shd w:val="clear" w:color="auto" w:fill="FFFFFF" w:themeFill="light1"/>
         <w:tcBorders>
-          <w:left w:val="none"/>
+          <w:left w:val="none" w:color="000000" w:sz="4" w:space="0"/>
           <w:top w:val="single" w:color="000000" w:sz="4" w:space="0" w:themeColor="accent3" w:themeTint="FE"/>
-          <w:right w:val="none"/>
-          <w:bottom w:val="none"/>
-        </w:tcBorders>
-      </w:tcPr>
-    </w:tblStylePr>
-  </w:style>
-  <w:style w:type="table" w:styleId="97">
+          <w:right w:val="none" w:color="000000" w:sz="4" w:space="0"/>
+          <w:bottom w:val="none" w:color="000000" w:sz="4" w:space="0"/>
+        </w:tcBorders>
+      </w:tcPr>
+    </w:tblStylePr>
+  </w:style>
+  <w:style w:type="table" w:styleId="474">
     <w:name w:val="Grid Table 7 Colorful - Accent 4"/>
-    <w:basedOn w:val="374"/>
+    <w:basedOn w:val="563"/>
     <w:uiPriority w:val="99"/>
     <w:pPr>
       <w:spacing w:lineRule="auto" w:line="240" w:after="0"/>
@@ -5839,12 +6585,12 @@
         <w:jc w:val="right"/>
       </w:pPr>
       <w:tcPr>
-        <w:shd w:color="auto" w:fill="FFFFFF"/>
-        <w:tcBorders>
-          <w:left w:val="none"/>
-          <w:top w:val="none"/>
+        <w:shd w:val="clear" w:color="auto" w:fill="FFFFFF"/>
+        <w:tcBorders>
+          <w:left w:val="none" w:color="000000" w:sz="4" w:space="0"/>
+          <w:top w:val="none" w:color="000000" w:sz="4" w:space="0"/>
           <w:right w:val="single" w:color="000000" w:sz="4" w:space="0" w:themeColor="accent4" w:themeTint="9A"/>
-          <w:bottom w:val="none"/>
+          <w:bottom w:val="none" w:color="000000" w:sz="4" w:space="0"/>
         </w:tcBorders>
       </w:tcPr>
     </w:tblStylePr>
@@ -5858,9 +6604,9 @@
       <w:tcPr>
         <w:shd w:val="clear" w:color="auto" w:fill="FFFFFF" w:themeFill="light1"/>
         <w:tcBorders>
-          <w:left w:val="none"/>
-          <w:top w:val="none"/>
-          <w:right w:val="none"/>
+          <w:left w:val="none" w:color="000000" w:sz="4" w:space="0"/>
+          <w:top w:val="none" w:color="000000" w:sz="4" w:space="0"/>
+          <w:right w:val="none" w:color="000000" w:sz="4" w:space="0"/>
           <w:bottom w:val="single" w:color="000000" w:sz="4" w:space="0" w:themeColor="accent4" w:themeTint="9A"/>
         </w:tcBorders>
       </w:tcPr>
@@ -5873,12 +6619,12 @@
         <w:sz w:val="22"/>
       </w:rPr>
       <w:tcPr>
-        <w:shd w:color="auto" w:fill="FFFFFF"/>
+        <w:shd w:val="clear" w:color="auto" w:fill="FFFFFF"/>
         <w:tcBorders>
           <w:left w:val="single" w:color="000000" w:sz="4" w:space="0" w:themeColor="accent4" w:themeTint="9A"/>
-          <w:top w:val="none"/>
-          <w:right w:val="none"/>
-          <w:bottom w:val="none"/>
+          <w:top w:val="none" w:color="000000" w:sz="4" w:space="0"/>
+          <w:right w:val="none" w:color="000000" w:sz="4" w:space="0"/>
+          <w:bottom w:val="none" w:color="000000" w:sz="4" w:space="0"/>
         </w:tcBorders>
       </w:tcPr>
     </w:tblStylePr>
@@ -5892,17 +6638,17 @@
       <w:tcPr>
         <w:shd w:val="clear" w:color="auto" w:fill="FFFFFF" w:themeFill="light1"/>
         <w:tcBorders>
-          <w:left w:val="none"/>
+          <w:left w:val="none" w:color="000000" w:sz="4" w:space="0"/>
           <w:top w:val="single" w:color="000000" w:sz="4" w:space="0" w:themeColor="accent4" w:themeTint="9A"/>
-          <w:right w:val="none"/>
-          <w:bottom w:val="none"/>
-        </w:tcBorders>
-      </w:tcPr>
-    </w:tblStylePr>
-  </w:style>
-  <w:style w:type="table" w:styleId="98">
+          <w:right w:val="none" w:color="000000" w:sz="4" w:space="0"/>
+          <w:bottom w:val="none" w:color="000000" w:sz="4" w:space="0"/>
+        </w:tcBorders>
+      </w:tcPr>
+    </w:tblStylePr>
+  </w:style>
+  <w:style w:type="table" w:styleId="475">
     <w:name w:val="Grid Table 7 Colorful - Accent 5"/>
-    <w:basedOn w:val="374"/>
+    <w:basedOn w:val="563"/>
     <w:uiPriority w:val="99"/>
     <w:pPr>
       <w:spacing w:lineRule="auto" w:line="240" w:after="0"/>
@@ -5951,12 +6697,12 @@
         <w:jc w:val="right"/>
       </w:pPr>
       <w:tcPr>
-        <w:shd w:color="auto" w:fill="FFFFFF"/>
-        <w:tcBorders>
-          <w:left w:val="none"/>
-          <w:top w:val="none"/>
+        <w:shd w:val="clear" w:color="auto" w:fill="FFFFFF"/>
+        <w:tcBorders>
+          <w:left w:val="none" w:color="000000" w:sz="4" w:space="0"/>
+          <w:top w:val="none" w:color="000000" w:sz="4" w:space="0"/>
           <w:right w:val="single" w:color="000000" w:sz="4" w:space="0" w:themeColor="accent5" w:themeTint="90"/>
-          <w:bottom w:val="none"/>
+          <w:bottom w:val="none" w:color="000000" w:sz="4" w:space="0"/>
         </w:tcBorders>
       </w:tcPr>
     </w:tblStylePr>
@@ -5970,9 +6716,9 @@
       <w:tcPr>
         <w:shd w:val="clear" w:color="auto" w:fill="FFFFFF" w:themeFill="light1"/>
         <w:tcBorders>
-          <w:left w:val="none"/>
-          <w:top w:val="none"/>
-          <w:right w:val="none"/>
+          <w:left w:val="none" w:color="000000" w:sz="4" w:space="0"/>
+          <w:top w:val="none" w:color="000000" w:sz="4" w:space="0"/>
+          <w:right w:val="none" w:color="000000" w:sz="4" w:space="0"/>
           <w:bottom w:val="single" w:color="000000" w:sz="4" w:space="0" w:themeColor="accent5" w:themeTint="90"/>
         </w:tcBorders>
       </w:tcPr>
@@ -5985,12 +6731,12 @@
         <w:sz w:val="22"/>
       </w:rPr>
       <w:tcPr>
-        <w:shd w:color="auto" w:fill="FFFFFF"/>
+        <w:shd w:val="clear" w:color="auto" w:fill="FFFFFF"/>
         <w:tcBorders>
           <w:left w:val="single" w:color="000000" w:sz="4" w:space="0" w:themeColor="accent5" w:themeTint="90"/>
-          <w:top w:val="none"/>
-          <w:right w:val="none"/>
-          <w:bottom w:val="none"/>
+          <w:top w:val="none" w:color="000000" w:sz="4" w:space="0"/>
+          <w:right w:val="none" w:color="000000" w:sz="4" w:space="0"/>
+          <w:bottom w:val="none" w:color="000000" w:sz="4" w:space="0"/>
         </w:tcBorders>
       </w:tcPr>
     </w:tblStylePr>
@@ -6004,17 +6750,17 @@
       <w:tcPr>
         <w:shd w:val="clear" w:color="auto" w:fill="FFFFFF" w:themeFill="light1"/>
         <w:tcBorders>
-          <w:left w:val="none"/>
+          <w:left w:val="none" w:color="000000" w:sz="4" w:space="0"/>
           <w:top w:val="single" w:color="000000" w:sz="4" w:space="0" w:themeColor="accent5" w:themeTint="90"/>
-          <w:right w:val="none"/>
-          <w:bottom w:val="none"/>
-        </w:tcBorders>
-      </w:tcPr>
-    </w:tblStylePr>
-  </w:style>
-  <w:style w:type="table" w:styleId="99">
+          <w:right w:val="none" w:color="000000" w:sz="4" w:space="0"/>
+          <w:bottom w:val="none" w:color="000000" w:sz="4" w:space="0"/>
+        </w:tcBorders>
+      </w:tcPr>
+    </w:tblStylePr>
+  </w:style>
+  <w:style w:type="table" w:styleId="476">
     <w:name w:val="Grid Table 7 Colorful - Accent 6"/>
-    <w:basedOn w:val="374"/>
+    <w:basedOn w:val="563"/>
     <w:uiPriority w:val="99"/>
     <w:pPr>
       <w:spacing w:lineRule="auto" w:line="240" w:after="0"/>
@@ -6063,12 +6809,12 @@
         <w:jc w:val="right"/>
       </w:pPr>
       <w:tcPr>
-        <w:shd w:color="auto" w:fill="FFFFFF"/>
-        <w:tcBorders>
-          <w:left w:val="none"/>
-          <w:top w:val="none"/>
+        <w:shd w:val="clear" w:color="auto" w:fill="FFFFFF"/>
+        <w:tcBorders>
+          <w:left w:val="none" w:color="000000" w:sz="4" w:space="0"/>
+          <w:top w:val="none" w:color="000000" w:sz="4" w:space="0"/>
           <w:right w:val="single" w:color="000000" w:sz="4" w:space="0" w:themeColor="accent6" w:themeTint="90"/>
-          <w:bottom w:val="none"/>
+          <w:bottom w:val="none" w:color="000000" w:sz="4" w:space="0"/>
         </w:tcBorders>
       </w:tcPr>
     </w:tblStylePr>
@@ -6082,9 +6828,9 @@
       <w:tcPr>
         <w:shd w:val="clear" w:color="auto" w:fill="FFFFFF" w:themeFill="light1"/>
         <w:tcBorders>
-          <w:left w:val="none"/>
-          <w:top w:val="none"/>
-          <w:right w:val="none"/>
+          <w:left w:val="none" w:color="000000" w:sz="4" w:space="0"/>
+          <w:top w:val="none" w:color="000000" w:sz="4" w:space="0"/>
+          <w:right w:val="none" w:color="000000" w:sz="4" w:space="0"/>
           <w:bottom w:val="single" w:color="000000" w:sz="4" w:space="0" w:themeColor="accent6" w:themeTint="90"/>
         </w:tcBorders>
       </w:tcPr>
@@ -6097,12 +6843,12 @@
         <w:sz w:val="22"/>
       </w:rPr>
       <w:tcPr>
-        <w:shd w:color="auto" w:fill="FFFFFF"/>
+        <w:shd w:val="clear" w:color="auto" w:fill="FFFFFF"/>
         <w:tcBorders>
           <w:left w:val="single" w:color="000000" w:sz="4" w:space="0" w:themeColor="accent6" w:themeTint="90"/>
-          <w:top w:val="none"/>
-          <w:right w:val="none"/>
-          <w:bottom w:val="none"/>
+          <w:top w:val="none" w:color="000000" w:sz="4" w:space="0"/>
+          <w:right w:val="none" w:color="000000" w:sz="4" w:space="0"/>
+          <w:bottom w:val="none" w:color="000000" w:sz="4" w:space="0"/>
         </w:tcBorders>
       </w:tcPr>
     </w:tblStylePr>
@@ -6116,17 +6862,17 @@
       <w:tcPr>
         <w:shd w:val="clear" w:color="auto" w:fill="FFFFFF" w:themeFill="light1"/>
         <w:tcBorders>
-          <w:left w:val="none"/>
+          <w:left w:val="none" w:color="000000" w:sz="4" w:space="0"/>
           <w:top w:val="single" w:color="000000" w:sz="4" w:space="0" w:themeColor="accent6" w:themeTint="90"/>
-          <w:right w:val="none"/>
-          <w:bottom w:val="none"/>
-        </w:tcBorders>
-      </w:tcPr>
-    </w:tblStylePr>
-  </w:style>
-  <w:style w:type="table" w:styleId="100">
+          <w:right w:val="none" w:color="000000" w:sz="4" w:space="0"/>
+          <w:bottom w:val="none" w:color="000000" w:sz="4" w:space="0"/>
+        </w:tcBorders>
+      </w:tcPr>
+    </w:tblStylePr>
+  </w:style>
+  <w:style w:type="table" w:styleId="477">
     <w:name w:val="List Table 1 Light"/>
-    <w:basedOn w:val="374"/>
+    <w:basedOn w:val="563"/>
     <w:uiPriority w:val="99"/>
     <w:pPr>
       <w:spacing w:lineRule="auto" w:line="240" w:after="0"/>
@@ -6187,9 +6933,9 @@
       </w:tcPr>
     </w:tblStylePr>
   </w:style>
-  <w:style w:type="table" w:styleId="101">
+  <w:style w:type="table" w:styleId="478">
     <w:name w:val="List Table 1 Light - Accent 1"/>
-    <w:basedOn w:val="374"/>
+    <w:basedOn w:val="563"/>
     <w:uiPriority w:val="99"/>
     <w:pPr>
       <w:spacing w:lineRule="auto" w:line="240" w:after="0"/>
@@ -6250,9 +6996,9 @@
       </w:tcPr>
     </w:tblStylePr>
   </w:style>
-  <w:style w:type="table" w:styleId="102">
+  <w:style w:type="table" w:styleId="479">
     <w:name w:val="List Table 1 Light - Accent 2"/>
-    <w:basedOn w:val="374"/>
+    <w:basedOn w:val="563"/>
     <w:uiPriority w:val="99"/>
     <w:pPr>
       <w:spacing w:lineRule="auto" w:line="240" w:after="0"/>
@@ -6313,9 +7059,9 @@
       </w:tcPr>
     </w:tblStylePr>
   </w:style>
-  <w:style w:type="table" w:styleId="103">
+  <w:style w:type="table" w:styleId="480">
     <w:name w:val="List Table 1 Light - Accent 3"/>
-    <w:basedOn w:val="374"/>
+    <w:basedOn w:val="563"/>
     <w:uiPriority w:val="99"/>
     <w:pPr>
       <w:spacing w:lineRule="auto" w:line="240" w:after="0"/>
@@ -6376,9 +7122,9 @@
       </w:tcPr>
     </w:tblStylePr>
   </w:style>
-  <w:style w:type="table" w:styleId="104">
+  <w:style w:type="table" w:styleId="481">
     <w:name w:val="List Table 1 Light - Accent 4"/>
-    <w:basedOn w:val="374"/>
+    <w:basedOn w:val="563"/>
     <w:uiPriority w:val="99"/>
     <w:pPr>
       <w:spacing w:lineRule="auto" w:line="240" w:after="0"/>
@@ -6439,9 +7185,9 @@
       </w:tcPr>
     </w:tblStylePr>
   </w:style>
-  <w:style w:type="table" w:styleId="105">
+  <w:style w:type="table" w:styleId="482">
     <w:name w:val="List Table 1 Light - Accent 5"/>
-    <w:basedOn w:val="374"/>
+    <w:basedOn w:val="563"/>
     <w:uiPriority w:val="99"/>
     <w:pPr>
       <w:spacing w:lineRule="auto" w:line="240" w:after="0"/>
@@ -6502,9 +7248,9 @@
       </w:tcPr>
     </w:tblStylePr>
   </w:style>
-  <w:style w:type="table" w:styleId="106">
+  <w:style w:type="table" w:styleId="483">
     <w:name w:val="List Table 1 Light - Accent 6"/>
-    <w:basedOn w:val="374"/>
+    <w:basedOn w:val="563"/>
     <w:uiPriority w:val="99"/>
     <w:pPr>
       <w:spacing w:lineRule="auto" w:line="240" w:after="0"/>
@@ -6565,9 +7311,9 @@
       </w:tcPr>
     </w:tblStylePr>
   </w:style>
-  <w:style w:type="table" w:styleId="107">
+  <w:style w:type="table" w:styleId="484">
     <w:name w:val="List Table 2"/>
-    <w:basedOn w:val="374"/>
+    <w:basedOn w:val="563"/>
     <w:uiPriority w:val="99"/>
     <w:pPr>
       <w:spacing w:lineRule="auto" w:line="240" w:after="0"/>
@@ -6651,9 +7397,9 @@
       </w:tcPr>
     </w:tblStylePr>
   </w:style>
-  <w:style w:type="table" w:styleId="108">
+  <w:style w:type="table" w:styleId="485">
     <w:name w:val="List Table 2 - Accent 1"/>
-    <w:basedOn w:val="374"/>
+    <w:basedOn w:val="563"/>
     <w:uiPriority w:val="99"/>
     <w:pPr>
       <w:spacing w:lineRule="auto" w:line="240" w:after="0"/>
@@ -6737,9 +7483,9 @@
       </w:tcPr>
     </w:tblStylePr>
   </w:style>
-  <w:style w:type="table" w:styleId="109">
+  <w:style w:type="table" w:styleId="486">
     <w:name w:val="List Table 2 - Accent 2"/>
-    <w:basedOn w:val="374"/>
+    <w:basedOn w:val="563"/>
     <w:uiPriority w:val="99"/>
     <w:pPr>
       <w:spacing w:lineRule="auto" w:line="240" w:after="0"/>
@@ -6823,9 +7569,9 @@
       </w:tcPr>
     </w:tblStylePr>
   </w:style>
-  <w:style w:type="table" w:styleId="110">
+  <w:style w:type="table" w:styleId="487">
     <w:name w:val="List Table 2 - Accent 3"/>
-    <w:basedOn w:val="374"/>
+    <w:basedOn w:val="563"/>
     <w:uiPriority w:val="99"/>
     <w:pPr>
       <w:spacing w:lineRule="auto" w:line="240" w:after="0"/>
@@ -6909,9 +7655,9 @@
       </w:tcPr>
     </w:tblStylePr>
   </w:style>
-  <w:style w:type="table" w:styleId="111">
+  <w:style w:type="table" w:styleId="488">
     <w:name w:val="List Table 2 - Accent 4"/>
-    <w:basedOn w:val="374"/>
+    <w:basedOn w:val="563"/>
     <w:uiPriority w:val="99"/>
     <w:pPr>
       <w:spacing w:lineRule="auto" w:line="240" w:after="0"/>
@@ -6995,9 +7741,9 @@
       </w:tcPr>
     </w:tblStylePr>
   </w:style>
-  <w:style w:type="table" w:styleId="112">
+  <w:style w:type="table" w:styleId="489">
     <w:name w:val="List Table 2 - Accent 5"/>
-    <w:basedOn w:val="374"/>
+    <w:basedOn w:val="563"/>
     <w:uiPriority w:val="99"/>
     <w:pPr>
       <w:spacing w:lineRule="auto" w:line="240" w:after="0"/>
@@ -7081,9 +7827,9 @@
       </w:tcPr>
     </w:tblStylePr>
   </w:style>
-  <w:style w:type="table" w:styleId="113">
+  <w:style w:type="table" w:styleId="490">
     <w:name w:val="List Table 2 - Accent 6"/>
-    <w:basedOn w:val="374"/>
+    <w:basedOn w:val="563"/>
     <w:uiPriority w:val="99"/>
     <w:pPr>
       <w:spacing w:lineRule="auto" w:line="240" w:after="0"/>
@@ -7167,9 +7913,9 @@
       </w:tcPr>
     </w:tblStylePr>
   </w:style>
-  <w:style w:type="table" w:styleId="114">
+  <w:style w:type="table" w:styleId="491">
     <w:name w:val="List Table 3"/>
-    <w:basedOn w:val="374"/>
+    <w:basedOn w:val="563"/>
     <w:uiPriority w:val="99"/>
     <w:pPr>
       <w:spacing w:lineRule="auto" w:line="240" w:after="0"/>
@@ -7241,9 +7987,9 @@
       </w:rPr>
     </w:tblStylePr>
   </w:style>
-  <w:style w:type="table" w:styleId="115">
+  <w:style w:type="table" w:styleId="492">
     <w:name w:val="List Table 3 - Accent 1"/>
-    <w:basedOn w:val="374"/>
+    <w:basedOn w:val="563"/>
     <w:uiPriority w:val="99"/>
     <w:pPr>
       <w:spacing w:lineRule="auto" w:line="240" w:after="0"/>
@@ -7315,9 +8061,9 @@
       </w:rPr>
     </w:tblStylePr>
   </w:style>
-  <w:style w:type="table" w:styleId="116">
+  <w:style w:type="table" w:styleId="493">
     <w:name w:val="List Table 3 - Accent 2"/>
-    <w:basedOn w:val="374"/>
+    <w:basedOn w:val="563"/>
     <w:uiPriority w:val="99"/>
     <w:pPr>
       <w:spacing w:lineRule="auto" w:line="240" w:after="0"/>
@@ -7389,9 +8135,9 @@
       </w:rPr>
     </w:tblStylePr>
   </w:style>
-  <w:style w:type="table" w:styleId="117">
+  <w:style w:type="table" w:styleId="494">
     <w:name w:val="List Table 3 - Accent 3"/>
-    <w:basedOn w:val="374"/>
+    <w:basedOn w:val="563"/>
     <w:uiPriority w:val="99"/>
     <w:pPr>
       <w:spacing w:lineRule="auto" w:line="240" w:after="0"/>
@@ -7463,9 +8209,9 @@
       </w:rPr>
     </w:tblStylePr>
   </w:style>
-  <w:style w:type="table" w:styleId="118">
+  <w:style w:type="table" w:styleId="495">
     <w:name w:val="List Table 3 - Accent 4"/>
-    <w:basedOn w:val="374"/>
+    <w:basedOn w:val="563"/>
     <w:uiPriority w:val="99"/>
     <w:pPr>
       <w:spacing w:lineRule="auto" w:line="240" w:after="0"/>
@@ -7537,9 +8283,9 @@
       </w:rPr>
     </w:tblStylePr>
   </w:style>
-  <w:style w:type="table" w:styleId="119">
+  <w:style w:type="table" w:styleId="496">
     <w:name w:val="List Table 3 - Accent 5"/>
-    <w:basedOn w:val="374"/>
+    <w:basedOn w:val="563"/>
     <w:uiPriority w:val="99"/>
     <w:pPr>
       <w:spacing w:lineRule="auto" w:line="240" w:after="0"/>
@@ -7611,9 +8357,9 @@
       </w:rPr>
     </w:tblStylePr>
   </w:style>
-  <w:style w:type="table" w:styleId="120">
+  <w:style w:type="table" w:styleId="497">
     <w:name w:val="List Table 3 - Accent 6"/>
-    <w:basedOn w:val="374"/>
+    <w:basedOn w:val="563"/>
     <w:uiPriority w:val="99"/>
     <w:pPr>
       <w:spacing w:lineRule="auto" w:line="240" w:after="0"/>
@@ -7685,9 +8431,9 @@
       </w:rPr>
     </w:tblStylePr>
   </w:style>
-  <w:style w:type="table" w:styleId="121">
+  <w:style w:type="table" w:styleId="498">
     <w:name w:val="List Table 4"/>
-    <w:basedOn w:val="374"/>
+    <w:basedOn w:val="563"/>
     <w:uiPriority w:val="99"/>
     <w:pPr>
       <w:spacing w:lineRule="auto" w:line="240" w:after="0"/>
@@ -7754,9 +8500,9 @@
       </w:rPr>
     </w:tblStylePr>
   </w:style>
-  <w:style w:type="table" w:styleId="122">
+  <w:style w:type="table" w:styleId="499">
     <w:name w:val="List Table 4 - Accent 1"/>
-    <w:basedOn w:val="374"/>
+    <w:basedOn w:val="563"/>
     <w:uiPriority w:val="99"/>
     <w:pPr>
       <w:spacing w:lineRule="auto" w:line="240" w:after="0"/>
@@ -7823,9 +8569,9 @@
       </w:rPr>
     </w:tblStylePr>
   </w:style>
-  <w:style w:type="table" w:styleId="123">
+  <w:style w:type="table" w:styleId="500">
     <w:name w:val="List Table 4 - Accent 2"/>
-    <w:basedOn w:val="374"/>
+    <w:basedOn w:val="563"/>
     <w:uiPriority w:val="99"/>
     <w:pPr>
       <w:spacing w:lineRule="auto" w:line="240" w:after="0"/>
@@ -7892,9 +8638,9 @@
       </w:rPr>
     </w:tblStylePr>
   </w:style>
-  <w:style w:type="table" w:styleId="124">
+  <w:style w:type="table" w:styleId="501">
     <w:name w:val="List Table 4 - Accent 3"/>
-    <w:basedOn w:val="374"/>
+    <w:basedOn w:val="563"/>
     <w:uiPriority w:val="99"/>
     <w:pPr>
       <w:spacing w:lineRule="auto" w:line="240" w:after="0"/>
@@ -7961,9 +8707,9 @@
       </w:rPr>
     </w:tblStylePr>
   </w:style>
-  <w:style w:type="table" w:styleId="125">
+  <w:style w:type="table" w:styleId="502">
     <w:name w:val="List Table 4 - Accent 4"/>
-    <w:basedOn w:val="374"/>
+    <w:basedOn w:val="563"/>
     <w:uiPriority w:val="99"/>
     <w:pPr>
       <w:spacing w:lineRule="auto" w:line="240" w:after="0"/>
@@ -8030,9 +8776,9 @@
       </w:rPr>
     </w:tblStylePr>
   </w:style>
-  <w:style w:type="table" w:styleId="126">
+  <w:style w:type="table" w:styleId="503">
     <w:name w:val="List Table 4 - Accent 5"/>
-    <w:basedOn w:val="374"/>
+    <w:basedOn w:val="563"/>
     <w:uiPriority w:val="99"/>
     <w:pPr>
       <w:spacing w:lineRule="auto" w:line="240" w:after="0"/>
@@ -8099,9 +8845,9 @@
       </w:rPr>
     </w:tblStylePr>
   </w:style>
-  <w:style w:type="table" w:styleId="127">
+  <w:style w:type="table" w:styleId="504">
     <w:name w:val="List Table 4 - Accent 6"/>
-    <w:basedOn w:val="374"/>
+    <w:basedOn w:val="563"/>
     <w:uiPriority w:val="99"/>
     <w:pPr>
       <w:spacing w:lineRule="auto" w:line="240" w:after="0"/>
@@ -8168,9 +8914,9 @@
       </w:rPr>
     </w:tblStylePr>
   </w:style>
-  <w:style w:type="table" w:styleId="128">
+  <w:style w:type="table" w:styleId="505">
     <w:name w:val="List Table 5 Dark"/>
-    <w:basedOn w:val="374"/>
+    <w:basedOn w:val="563"/>
     <w:uiPriority w:val="99"/>
     <w:pPr>
       <w:spacing w:lineRule="auto" w:line="240" w:after="0"/>
@@ -8275,9 +9021,9 @@
       </w:rPr>
     </w:tblStylePr>
   </w:style>
-  <w:style w:type="table" w:styleId="129">
+  <w:style w:type="table" w:styleId="506">
     <w:name w:val="List Table 5 Dark - Accent 1"/>
-    <w:basedOn w:val="374"/>
+    <w:basedOn w:val="563"/>
     <w:uiPriority w:val="99"/>
     <w:pPr>
       <w:spacing w:lineRule="auto" w:line="240" w:after="0"/>
@@ -8382,9 +9128,9 @@
       </w:rPr>
     </w:tblStylePr>
   </w:style>
-  <w:style w:type="table" w:styleId="130">
+  <w:style w:type="table" w:styleId="507">
     <w:name w:val="List Table 5 Dark - Accent 2"/>
-    <w:basedOn w:val="374"/>
+    <w:basedOn w:val="563"/>
     <w:uiPriority w:val="99"/>
     <w:pPr>
       <w:spacing w:lineRule="auto" w:line="240" w:after="0"/>
@@ -8489,9 +9235,9 @@
       </w:rPr>
     </w:tblStylePr>
   </w:style>
-  <w:style w:type="table" w:styleId="131">
+  <w:style w:type="table" w:styleId="508">
     <w:name w:val="List Table 5 Dark - Accent 3"/>
-    <w:basedOn w:val="374"/>
+    <w:basedOn w:val="563"/>
     <w:uiPriority w:val="99"/>
     <w:pPr>
       <w:spacing w:lineRule="auto" w:line="240" w:after="0"/>
@@ -8596,9 +9342,9 @@
       </w:rPr>
     </w:tblStylePr>
   </w:style>
-  <w:style w:type="table" w:styleId="132">
+  <w:style w:type="table" w:styleId="509">
     <w:name w:val="List Table 5 Dark - Accent 4"/>
-    <w:basedOn w:val="374"/>
+    <w:basedOn w:val="563"/>
     <w:uiPriority w:val="99"/>
     <w:pPr>
       <w:spacing w:lineRule="auto" w:line="240" w:after="0"/>
@@ -8703,9 +9449,9 @@
       </w:rPr>
     </w:tblStylePr>
   </w:style>
-  <w:style w:type="table" w:styleId="133">
+  <w:style w:type="table" w:styleId="510">
     <w:name w:val="List Table 5 Dark - Accent 5"/>
-    <w:basedOn w:val="374"/>
+    <w:basedOn w:val="563"/>
     <w:uiPriority w:val="99"/>
     <w:pPr>
       <w:spacing w:lineRule="auto" w:line="240" w:after="0"/>
@@ -8810,9 +9556,9 @@
       </w:rPr>
     </w:tblStylePr>
   </w:style>
-  <w:style w:type="table" w:styleId="134">
+  <w:style w:type="table" w:styleId="511">
     <w:name w:val="List Table 5 Dark - Accent 6"/>
-    <w:basedOn w:val="374"/>
+    <w:basedOn w:val="563"/>
     <w:uiPriority w:val="99"/>
     <w:pPr>
       <w:spacing w:lineRule="auto" w:line="240" w:after="0"/>
@@ -8917,9 +9663,9 @@
       </w:rPr>
     </w:tblStylePr>
   </w:style>
-  <w:style w:type="table" w:styleId="135">
+  <w:style w:type="table" w:styleId="512">
     <w:name w:val="List Table 6 Colorful"/>
-    <w:basedOn w:val="374"/>
+    <w:basedOn w:val="563"/>
     <w:uiPriority w:val="99"/>
     <w:pPr>
       <w:spacing w:lineRule="auto" w:line="240" w:after="0"/>
@@ -8990,9 +9736,9 @@
       </w:tcPr>
     </w:tblStylePr>
   </w:style>
-  <w:style w:type="table" w:styleId="136">
+  <w:style w:type="table" w:styleId="513">
     <w:name w:val="List Table 6 Colorful - Accent 1"/>
-    <w:basedOn w:val="374"/>
+    <w:basedOn w:val="563"/>
     <w:uiPriority w:val="99"/>
     <w:pPr>
       <w:spacing w:lineRule="auto" w:line="240" w:after="0"/>
@@ -9063,9 +9809,9 @@
       </w:tcPr>
     </w:tblStylePr>
   </w:style>
-  <w:style w:type="table" w:styleId="137">
+  <w:style w:type="table" w:styleId="514">
     <w:name w:val="List Table 6 Colorful - Accent 2"/>
-    <w:basedOn w:val="374"/>
+    <w:basedOn w:val="563"/>
     <w:uiPriority w:val="99"/>
     <w:pPr>
       <w:spacing w:lineRule="auto" w:line="240" w:after="0"/>
@@ -9136,9 +9882,9 @@
       </w:tcPr>
     </w:tblStylePr>
   </w:style>
-  <w:style w:type="table" w:styleId="138">
+  <w:style w:type="table" w:styleId="515">
     <w:name w:val="List Table 6 Colorful - Accent 3"/>
-    <w:basedOn w:val="374"/>
+    <w:basedOn w:val="563"/>
     <w:uiPriority w:val="99"/>
     <w:pPr>
       <w:spacing w:lineRule="auto" w:line="240" w:after="0"/>
@@ -9209,9 +9955,9 @@
       </w:tcPr>
     </w:tblStylePr>
   </w:style>
-  <w:style w:type="table" w:styleId="139">
+  <w:style w:type="table" w:styleId="516">
     <w:name w:val="List Table 6 Colorful - Accent 4"/>
-    <w:basedOn w:val="374"/>
+    <w:basedOn w:val="563"/>
     <w:uiPriority w:val="99"/>
     <w:pPr>
       <w:spacing w:lineRule="auto" w:line="240" w:after="0"/>
@@ -9282,9 +10028,9 @@
       </w:tcPr>
     </w:tblStylePr>
   </w:style>
-  <w:style w:type="table" w:styleId="140">
+  <w:style w:type="table" w:styleId="517">
     <w:name w:val="List Table 6 Colorful - Accent 5"/>
-    <w:basedOn w:val="374"/>
+    <w:basedOn w:val="563"/>
     <w:uiPriority w:val="99"/>
     <w:pPr>
       <w:spacing w:lineRule="auto" w:line="240" w:after="0"/>
@@ -9355,9 +10101,9 @@
       </w:tcPr>
     </w:tblStylePr>
   </w:style>
-  <w:style w:type="table" w:styleId="141">
+  <w:style w:type="table" w:styleId="518">
     <w:name w:val="List Table 6 Colorful - Accent 6"/>
-    <w:basedOn w:val="374"/>
+    <w:basedOn w:val="563"/>
     <w:uiPriority w:val="99"/>
     <w:pPr>
       <w:spacing w:lineRule="auto" w:line="240" w:after="0"/>
@@ -9428,9 +10174,9 @@
       </w:tcPr>
     </w:tblStylePr>
   </w:style>
-  <w:style w:type="table" w:styleId="142">
+  <w:style w:type="table" w:styleId="519">
     <w:name w:val="List Table 7 Colorful"/>
-    <w:basedOn w:val="374"/>
+    <w:basedOn w:val="563"/>
     <w:uiPriority w:val="99"/>
     <w:pPr>
       <w:spacing w:lineRule="auto" w:line="240" w:after="0"/>
@@ -9476,12 +10222,12 @@
         <w:jc w:val="right"/>
       </w:pPr>
       <w:tcPr>
-        <w:shd w:color="auto" w:fill="FFFFFF"/>
-        <w:tcBorders>
-          <w:left w:val="none"/>
-          <w:top w:val="none"/>
+        <w:shd w:val="clear" w:color="auto" w:fill="FFFFFF"/>
+        <w:tcBorders>
+          <w:left w:val="none" w:color="000000" w:sz="4" w:space="0"/>
+          <w:top w:val="none" w:color="000000" w:sz="4" w:space="0"/>
           <w:right w:val="single" w:color="000000" w:sz="4" w:space="0" w:themeColor="text1" w:themeTint="80"/>
-          <w:bottom w:val="none"/>
+          <w:bottom w:val="none" w:color="000000" w:sz="4" w:space="0"/>
         </w:tcBorders>
       </w:tcPr>
     </w:tblStylePr>
@@ -9495,9 +10241,9 @@
       <w:tcPr>
         <w:shd w:val="clear" w:color="auto" w:fill="FFFFFF" w:themeFill="light1"/>
         <w:tcBorders>
-          <w:left w:val="none"/>
-          <w:top w:val="none"/>
-          <w:right w:val="none"/>
+          <w:left w:val="none" w:color="000000" w:sz="4" w:space="0"/>
+          <w:top w:val="none" w:color="000000" w:sz="4" w:space="0"/>
+          <w:right w:val="none" w:color="000000" w:sz="4" w:space="0"/>
           <w:bottom w:val="single" w:color="000000" w:sz="4" w:space="0" w:themeColor="text1" w:themeTint="80"/>
         </w:tcBorders>
       </w:tcPr>
@@ -9510,12 +10256,12 @@
         <w:sz w:val="22"/>
       </w:rPr>
       <w:tcPr>
-        <w:shd w:color="auto" w:fill="FFFFFF"/>
+        <w:shd w:val="clear" w:color="auto" w:fill="FFFFFF"/>
         <w:tcBorders>
           <w:left w:val="single" w:color="000000" w:sz="4" w:space="0" w:themeColor="text1" w:themeTint="80"/>
-          <w:top w:val="none"/>
-          <w:right w:val="none"/>
-          <w:bottom w:val="none"/>
+          <w:top w:val="none" w:color="000000" w:sz="4" w:space="0"/>
+          <w:right w:val="none" w:color="000000" w:sz="4" w:space="0"/>
+          <w:bottom w:val="none" w:color="000000" w:sz="4" w:space="0"/>
         </w:tcBorders>
       </w:tcPr>
     </w:tblStylePr>
@@ -9529,10 +10275,10 @@
       <w:tcPr>
         <w:shd w:val="clear" w:color="auto" w:fill="FFFFFF" w:themeFill="light1"/>
         <w:tcBorders>
-          <w:left w:val="none"/>
+          <w:left w:val="none" w:color="000000" w:sz="4" w:space="0"/>
           <w:top w:val="single" w:color="000000" w:sz="4" w:space="0" w:themeColor="text1" w:themeTint="80"/>
-          <w:right w:val="none"/>
-          <w:bottom w:val="none"/>
+          <w:right w:val="none" w:color="000000" w:sz="4" w:space="0"/>
+          <w:bottom w:val="none" w:color="000000" w:sz="4" w:space="0"/>
         </w:tcBorders>
       </w:tcPr>
     </w:tblStylePr>
@@ -9544,9 +10290,9 @@
       </w:rPr>
     </w:tblStylePr>
   </w:style>
-  <w:style w:type="table" w:styleId="143">
+  <w:style w:type="table" w:styleId="520">
     <w:name w:val="List Table 7 Colorful - Accent 1"/>
-    <w:basedOn w:val="374"/>
+    <w:basedOn w:val="563"/>
     <w:uiPriority w:val="99"/>
     <w:pPr>
       <w:spacing w:lineRule="auto" w:line="240" w:after="0"/>
@@ -9592,12 +10338,12 @@
         <w:jc w:val="right"/>
       </w:pPr>
       <w:tcPr>
-        <w:shd w:color="auto" w:fill="FFFFFF"/>
-        <w:tcBorders>
-          <w:left w:val="none"/>
-          <w:top w:val="none"/>
+        <w:shd w:val="clear" w:color="auto" w:fill="FFFFFF"/>
+        <w:tcBorders>
+          <w:left w:val="none" w:color="000000" w:sz="4" w:space="0"/>
+          <w:top w:val="none" w:color="000000" w:sz="4" w:space="0"/>
           <w:right w:val="single" w:color="000000" w:sz="4" w:space="0" w:themeColor="accent1"/>
-          <w:bottom w:val="none"/>
+          <w:bottom w:val="none" w:color="000000" w:sz="4" w:space="0"/>
         </w:tcBorders>
       </w:tcPr>
     </w:tblStylePr>
@@ -9611,9 +10357,9 @@
       <w:tcPr>
         <w:shd w:val="clear" w:color="auto" w:fill="FFFFFF" w:themeFill="light1"/>
         <w:tcBorders>
-          <w:left w:val="none"/>
-          <w:top w:val="none"/>
-          <w:right w:val="none"/>
+          <w:left w:val="none" w:color="000000" w:sz="4" w:space="0"/>
+          <w:top w:val="none" w:color="000000" w:sz="4" w:space="0"/>
+          <w:right w:val="none" w:color="000000" w:sz="4" w:space="0"/>
           <w:bottom w:val="single" w:color="000000" w:sz="4" w:space="0" w:themeColor="accent1"/>
         </w:tcBorders>
       </w:tcPr>
@@ -9626,12 +10372,12 @@
         <w:sz w:val="22"/>
       </w:rPr>
       <w:tcPr>
-        <w:shd w:color="auto" w:fill="FFFFFF"/>
+        <w:shd w:val="clear" w:color="auto" w:fill="FFFFFF"/>
         <w:tcBorders>
           <w:left w:val="single" w:color="000000" w:sz="4" w:space="0" w:themeColor="accent1"/>
-          <w:top w:val="none"/>
-          <w:right w:val="none"/>
-          <w:bottom w:val="none"/>
+          <w:top w:val="none" w:color="000000" w:sz="4" w:space="0"/>
+          <w:right w:val="none" w:color="000000" w:sz="4" w:space="0"/>
+          <w:bottom w:val="none" w:color="000000" w:sz="4" w:space="0"/>
         </w:tcBorders>
       </w:tcPr>
     </w:tblStylePr>
@@ -9645,10 +10391,10 @@
       <w:tcPr>
         <w:shd w:val="clear" w:color="auto" w:fill="FFFFFF" w:themeFill="light1"/>
         <w:tcBorders>
-          <w:left w:val="none"/>
+          <w:left w:val="none" w:color="000000" w:sz="4" w:space="0"/>
           <w:top w:val="single" w:color="000000" w:sz="4" w:space="0" w:themeColor="accent1"/>
-          <w:right w:val="none"/>
-          <w:bottom w:val="none"/>
+          <w:right w:val="none" w:color="000000" w:sz="4" w:space="0"/>
+          <w:bottom w:val="none" w:color="000000" w:sz="4" w:space="0"/>
         </w:tcBorders>
       </w:tcPr>
     </w:tblStylePr>
@@ -9660,9 +10406,9 @@
       </w:rPr>
     </w:tblStylePr>
   </w:style>
-  <w:style w:type="table" w:styleId="144">
+  <w:style w:type="table" w:styleId="521">
     <w:name w:val="List Table 7 Colorful - Accent 2"/>
-    <w:basedOn w:val="374"/>
+    <w:basedOn w:val="563"/>
     <w:uiPriority w:val="99"/>
     <w:pPr>
       <w:spacing w:lineRule="auto" w:line="240" w:after="0"/>
@@ -9708,12 +10454,12 @@
         <w:jc w:val="right"/>
       </w:pPr>
       <w:tcPr>
-        <w:shd w:color="auto" w:fill="FFFFFF"/>
-        <w:tcBorders>
-          <w:left w:val="none"/>
-          <w:top w:val="none"/>
+        <w:shd w:val="clear" w:color="auto" w:fill="FFFFFF"/>
+        <w:tcBorders>
+          <w:left w:val="none" w:color="000000" w:sz="4" w:space="0"/>
+          <w:top w:val="none" w:color="000000" w:sz="4" w:space="0"/>
           <w:right w:val="single" w:color="000000" w:sz="4" w:space="0" w:themeColor="accent2" w:themeTint="97"/>
-          <w:bottom w:val="none"/>
+          <w:bottom w:val="none" w:color="000000" w:sz="4" w:space="0"/>
         </w:tcBorders>
       </w:tcPr>
     </w:tblStylePr>
@@ -9727,9 +10473,9 @@
       <w:tcPr>
         <w:shd w:val="clear" w:color="auto" w:fill="FFFFFF" w:themeFill="light1"/>
         <w:tcBorders>
-          <w:left w:val="none"/>
-          <w:top w:val="none"/>
-          <w:right w:val="none"/>
+          <w:left w:val="none" w:color="000000" w:sz="4" w:space="0"/>
+          <w:top w:val="none" w:color="000000" w:sz="4" w:space="0"/>
+          <w:right w:val="none" w:color="000000" w:sz="4" w:space="0"/>
           <w:bottom w:val="single" w:color="000000" w:sz="4" w:space="0" w:themeColor="accent2" w:themeTint="97"/>
         </w:tcBorders>
       </w:tcPr>
@@ -9742,12 +10488,12 @@
         <w:sz w:val="22"/>
       </w:rPr>
       <w:tcPr>
-        <w:shd w:color="auto" w:fill="FFFFFF"/>
+        <w:shd w:val="clear" w:color="auto" w:fill="FFFFFF"/>
         <w:tcBorders>
           <w:left w:val="single" w:color="000000" w:sz="4" w:space="0" w:themeColor="accent2" w:themeTint="97"/>
-          <w:top w:val="none"/>
-          <w:right w:val="none"/>
-          <w:bottom w:val="none"/>
+          <w:top w:val="none" w:color="000000" w:sz="4" w:space="0"/>
+          <w:right w:val="none" w:color="000000" w:sz="4" w:space="0"/>
+          <w:bottom w:val="none" w:color="000000" w:sz="4" w:space="0"/>
         </w:tcBorders>
       </w:tcPr>
     </w:tblStylePr>
@@ -9761,10 +10507,10 @@
       <w:tcPr>
         <w:shd w:val="clear" w:color="auto" w:fill="FFFFFF" w:themeFill="light1"/>
         <w:tcBorders>
-          <w:left w:val="none"/>
+          <w:left w:val="none" w:color="000000" w:sz="4" w:space="0"/>
           <w:top w:val="single" w:color="000000" w:sz="4" w:space="0" w:themeColor="accent2" w:themeTint="97"/>
-          <w:right w:val="none"/>
-          <w:bottom w:val="none"/>
+          <w:right w:val="none" w:color="000000" w:sz="4" w:space="0"/>
+          <w:bottom w:val="none" w:color="000000" w:sz="4" w:space="0"/>
         </w:tcBorders>
       </w:tcPr>
     </w:tblStylePr>
@@ -9776,9 +10522,9 @@
       </w:rPr>
     </w:tblStylePr>
   </w:style>
-  <w:style w:type="table" w:styleId="145">
+  <w:style w:type="table" w:styleId="522">
     <w:name w:val="List Table 7 Colorful - Accent 3"/>
-    <w:basedOn w:val="374"/>
+    <w:basedOn w:val="563"/>
     <w:uiPriority w:val="99"/>
     <w:pPr>
       <w:spacing w:lineRule="auto" w:line="240" w:after="0"/>
@@ -9824,12 +10570,12 @@
         <w:jc w:val="right"/>
       </w:pPr>
       <w:tcPr>
-        <w:shd w:color="auto" w:fill="FFFFFF"/>
-        <w:tcBorders>
-          <w:left w:val="none"/>
-          <w:top w:val="none"/>
+        <w:shd w:val="clear" w:color="auto" w:fill="FFFFFF"/>
+        <w:tcBorders>
+          <w:left w:val="none" w:color="000000" w:sz="4" w:space="0"/>
+          <w:top w:val="none" w:color="000000" w:sz="4" w:space="0"/>
           <w:right w:val="single" w:color="000000" w:sz="4" w:space="0" w:themeColor="accent3" w:themeTint="98"/>
-          <w:bottom w:val="none"/>
+          <w:bottom w:val="none" w:color="000000" w:sz="4" w:space="0"/>
         </w:tcBorders>
       </w:tcPr>
     </w:tblStylePr>
@@ -9843,9 +10589,9 @@
       <w:tcPr>
         <w:shd w:val="clear" w:color="auto" w:fill="FFFFFF" w:themeFill="light1"/>
         <w:tcBorders>
-          <w:left w:val="none"/>
-          <w:top w:val="none"/>
-          <w:right w:val="none"/>
+          <w:left w:val="none" w:color="000000" w:sz="4" w:space="0"/>
+          <w:top w:val="none" w:color="000000" w:sz="4" w:space="0"/>
+          <w:right w:val="none" w:color="000000" w:sz="4" w:space="0"/>
           <w:bottom w:val="single" w:color="000000" w:sz="4" w:space="0" w:themeColor="accent3" w:themeTint="98"/>
         </w:tcBorders>
       </w:tcPr>
@@ -9858,12 +10604,12 @@
         <w:sz w:val="22"/>
       </w:rPr>
       <w:tcPr>
-        <w:shd w:color="auto" w:fill="FFFFFF"/>
+        <w:shd w:val="clear" w:color="auto" w:fill="FFFFFF"/>
         <w:tcBorders>
           <w:left w:val="single" w:color="000000" w:sz="4" w:space="0" w:themeColor="accent3" w:themeTint="98"/>
-          <w:top w:val="none"/>
-          <w:right w:val="none"/>
-          <w:bottom w:val="none"/>
+          <w:top w:val="none" w:color="000000" w:sz="4" w:space="0"/>
+          <w:right w:val="none" w:color="000000" w:sz="4" w:space="0"/>
+          <w:bottom w:val="none" w:color="000000" w:sz="4" w:space="0"/>
         </w:tcBorders>
       </w:tcPr>
     </w:tblStylePr>
@@ -9877,10 +10623,10 @@
       <w:tcPr>
         <w:shd w:val="clear" w:color="auto" w:fill="FFFFFF" w:themeFill="light1"/>
         <w:tcBorders>
-          <w:left w:val="none"/>
+          <w:left w:val="none" w:color="000000" w:sz="4" w:space="0"/>
           <w:top w:val="single" w:color="000000" w:sz="4" w:space="0" w:themeColor="accent3" w:themeTint="98"/>
-          <w:right w:val="none"/>
-          <w:bottom w:val="none"/>
+          <w:right w:val="none" w:color="000000" w:sz="4" w:space="0"/>
+          <w:bottom w:val="none" w:color="000000" w:sz="4" w:space="0"/>
         </w:tcBorders>
       </w:tcPr>
     </w:tblStylePr>
@@ -9892,9 +10638,9 @@
       </w:rPr>
     </w:tblStylePr>
   </w:style>
-  <w:style w:type="table" w:styleId="146">
+  <w:style w:type="table" w:styleId="523">
     <w:name w:val="List Table 7 Colorful - Accent 4"/>
-    <w:basedOn w:val="374"/>
+    <w:basedOn w:val="563"/>
     <w:uiPriority w:val="99"/>
     <w:pPr>
       <w:spacing w:lineRule="auto" w:line="240" w:after="0"/>
@@ -9940,12 +10686,12 @@
         <w:jc w:val="right"/>
       </w:pPr>
       <w:tcPr>
-        <w:shd w:color="auto" w:fill="FFFFFF"/>
-        <w:tcBorders>
-          <w:left w:val="none"/>
-          <w:top w:val="none"/>
+        <w:shd w:val="clear" w:color="auto" w:fill="FFFFFF"/>
+        <w:tcBorders>
+          <w:left w:val="none" w:color="000000" w:sz="4" w:space="0"/>
+          <w:top w:val="none" w:color="000000" w:sz="4" w:space="0"/>
           <w:right w:val="single" w:color="000000" w:sz="4" w:space="0" w:themeColor="accent4" w:themeTint="9A"/>
-          <w:bottom w:val="none"/>
+          <w:bottom w:val="none" w:color="000000" w:sz="4" w:space="0"/>
         </w:tcBorders>
       </w:tcPr>
     </w:tblStylePr>
@@ -9959,9 +10705,9 @@
       <w:tcPr>
         <w:shd w:val="clear" w:color="auto" w:fill="FFFFFF" w:themeFill="light1"/>
         <w:tcBorders>
-          <w:left w:val="none"/>
-          <w:top w:val="none"/>
-          <w:right w:val="none"/>
+          <w:left w:val="none" w:color="000000" w:sz="4" w:space="0"/>
+          <w:top w:val="none" w:color="000000" w:sz="4" w:space="0"/>
+          <w:right w:val="none" w:color="000000" w:sz="4" w:space="0"/>
           <w:bottom w:val="single" w:color="000000" w:sz="4" w:space="0" w:themeColor="accent4" w:themeTint="9A"/>
         </w:tcBorders>
       </w:tcPr>
@@ -9974,12 +10720,12 @@
         <w:sz w:val="22"/>
       </w:rPr>
       <w:tcPr>
-        <w:shd w:color="auto" w:fill="FFFFFF"/>
+        <w:shd w:val="clear" w:color="auto" w:fill="FFFFFF"/>
         <w:tcBorders>
           <w:left w:val="single" w:color="000000" w:sz="4" w:space="0" w:themeColor="accent4" w:themeTint="9A"/>
-          <w:top w:val="none"/>
-          <w:right w:val="none"/>
-          <w:bottom w:val="none"/>
+          <w:top w:val="none" w:color="000000" w:sz="4" w:space="0"/>
+          <w:right w:val="none" w:color="000000" w:sz="4" w:space="0"/>
+          <w:bottom w:val="none" w:color="000000" w:sz="4" w:space="0"/>
         </w:tcBorders>
       </w:tcPr>
     </w:tblStylePr>
@@ -9993,10 +10739,10 @@
       <w:tcPr>
         <w:shd w:val="clear" w:color="auto" w:fill="FFFFFF" w:themeFill="light1"/>
         <w:tcBorders>
-          <w:left w:val="none"/>
+          <w:left w:val="none" w:color="000000" w:sz="4" w:space="0"/>
           <w:top w:val="single" w:color="000000" w:sz="4" w:space="0" w:themeColor="accent4" w:themeTint="9A"/>
-          <w:right w:val="none"/>
-          <w:bottom w:val="none"/>
+          <w:right w:val="none" w:color="000000" w:sz="4" w:space="0"/>
+          <w:bottom w:val="none" w:color="000000" w:sz="4" w:space="0"/>
         </w:tcBorders>
       </w:tcPr>
     </w:tblStylePr>
@@ -10008,9 +10754,9 @@
       </w:rPr>
     </w:tblStylePr>
   </w:style>
-  <w:style w:type="table" w:styleId="147">
+  <w:style w:type="table" w:styleId="524">
     <w:name w:val="List Table 7 Colorful - Accent 5"/>
-    <w:basedOn w:val="374"/>
+    <w:basedOn w:val="563"/>
     <w:uiPriority w:val="99"/>
     <w:pPr>
       <w:spacing w:lineRule="auto" w:line="240" w:after="0"/>
@@ -10056,12 +10802,12 @@
         <w:jc w:val="right"/>
       </w:pPr>
       <w:tcPr>
-        <w:shd w:color="auto" w:fill="FFFFFF"/>
-        <w:tcBorders>
-          <w:left w:val="none"/>
-          <w:top w:val="none"/>
+        <w:shd w:val="clear" w:color="auto" w:fill="FFFFFF"/>
+        <w:tcBorders>
+          <w:left w:val="none" w:color="000000" w:sz="4" w:space="0"/>
+          <w:top w:val="none" w:color="000000" w:sz="4" w:space="0"/>
           <w:right w:val="single" w:color="000000" w:sz="4" w:space="0" w:themeColor="accent5" w:themeTint="9A"/>
-          <w:bottom w:val="none"/>
+          <w:bottom w:val="none" w:color="000000" w:sz="4" w:space="0"/>
         </w:tcBorders>
       </w:tcPr>
     </w:tblStylePr>
@@ -10075,9 +10821,9 @@
       <w:tcPr>
         <w:shd w:val="clear" w:color="auto" w:fill="FFFFFF" w:themeFill="light1"/>
         <w:tcBorders>
-          <w:left w:val="none"/>
-          <w:top w:val="none"/>
-          <w:right w:val="none"/>
+          <w:left w:val="none" w:color="000000" w:sz="4" w:space="0"/>
+          <w:top w:val="none" w:color="000000" w:sz="4" w:space="0"/>
+          <w:right w:val="none" w:color="000000" w:sz="4" w:space="0"/>
           <w:bottom w:val="single" w:color="000000" w:sz="4" w:space="0" w:themeColor="accent5" w:themeTint="9A"/>
         </w:tcBorders>
       </w:tcPr>
@@ -10090,12 +10836,12 @@
         <w:sz w:val="22"/>
       </w:rPr>
       <w:tcPr>
-        <w:shd w:color="auto" w:fill="FFFFFF"/>
+        <w:shd w:val="clear" w:color="auto" w:fill="FFFFFF"/>
         <w:tcBorders>
           <w:left w:val="single" w:color="000000" w:sz="4" w:space="0" w:themeColor="accent5" w:themeTint="9A"/>
-          <w:top w:val="none"/>
-          <w:right w:val="none"/>
-          <w:bottom w:val="none"/>
+          <w:top w:val="none" w:color="000000" w:sz="4" w:space="0"/>
+          <w:right w:val="none" w:color="000000" w:sz="4" w:space="0"/>
+          <w:bottom w:val="none" w:color="000000" w:sz="4" w:space="0"/>
         </w:tcBorders>
       </w:tcPr>
     </w:tblStylePr>
@@ -10109,10 +10855,10 @@
       <w:tcPr>
         <w:shd w:val="clear" w:color="auto" w:fill="FFFFFF" w:themeFill="light1"/>
         <w:tcBorders>
-          <w:left w:val="none"/>
+          <w:left w:val="none" w:color="000000" w:sz="4" w:space="0"/>
           <w:top w:val="single" w:color="000000" w:sz="4" w:space="0" w:themeColor="accent5" w:themeTint="9A"/>
-          <w:right w:val="none"/>
-          <w:bottom w:val="none"/>
+          <w:right w:val="none" w:color="000000" w:sz="4" w:space="0"/>
+          <w:bottom w:val="none" w:color="000000" w:sz="4" w:space="0"/>
         </w:tcBorders>
       </w:tcPr>
     </w:tblStylePr>
@@ -10124,9 +10870,9 @@
       </w:rPr>
     </w:tblStylePr>
   </w:style>
-  <w:style w:type="table" w:styleId="148">
+  <w:style w:type="table" w:styleId="525">
     <w:name w:val="List Table 7 Colorful - Accent 6"/>
-    <w:basedOn w:val="374"/>
+    <w:basedOn w:val="563"/>
     <w:uiPriority w:val="99"/>
     <w:pPr>
       <w:spacing w:lineRule="auto" w:line="240" w:after="0"/>
@@ -10172,12 +10918,12 @@
         <w:jc w:val="right"/>
       </w:pPr>
       <w:tcPr>
-        <w:shd w:color="auto" w:fill="FFFFFF"/>
-        <w:tcBorders>
-          <w:left w:val="none"/>
-          <w:top w:val="none"/>
+        <w:shd w:val="clear" w:color="auto" w:fill="FFFFFF"/>
+        <w:tcBorders>
+          <w:left w:val="none" w:color="000000" w:sz="4" w:space="0"/>
+          <w:top w:val="none" w:color="000000" w:sz="4" w:space="0"/>
           <w:right w:val="single" w:color="000000" w:sz="4" w:space="0" w:themeColor="accent6" w:themeTint="98"/>
-          <w:bottom w:val="none"/>
+          <w:bottom w:val="none" w:color="000000" w:sz="4" w:space="0"/>
         </w:tcBorders>
       </w:tcPr>
     </w:tblStylePr>
@@ -10191,9 +10937,9 @@
       <w:tcPr>
         <w:shd w:val="clear" w:color="auto" w:fill="FFFFFF" w:themeFill="light1"/>
         <w:tcBorders>
-          <w:left w:val="none"/>
-          <w:top w:val="none"/>
-          <w:right w:val="none"/>
+          <w:left w:val="none" w:color="000000" w:sz="4" w:space="0"/>
+          <w:top w:val="none" w:color="000000" w:sz="4" w:space="0"/>
+          <w:right w:val="none" w:color="000000" w:sz="4" w:space="0"/>
           <w:bottom w:val="single" w:color="000000" w:sz="4" w:space="0" w:themeColor="accent6" w:themeTint="98"/>
         </w:tcBorders>
       </w:tcPr>
@@ -10206,12 +10952,12 @@
         <w:sz w:val="22"/>
       </w:rPr>
       <w:tcPr>
-        <w:shd w:color="auto" w:fill="FFFFFF"/>
+        <w:shd w:val="clear" w:color="auto" w:fill="FFFFFF"/>
         <w:tcBorders>
           <w:left w:val="single" w:color="000000" w:sz="4" w:space="0" w:themeColor="accent6" w:themeTint="98"/>
-          <w:top w:val="none"/>
-          <w:right w:val="none"/>
-          <w:bottom w:val="none"/>
+          <w:top w:val="none" w:color="000000" w:sz="4" w:space="0"/>
+          <w:right w:val="none" w:color="000000" w:sz="4" w:space="0"/>
+          <w:bottom w:val="none" w:color="000000" w:sz="4" w:space="0"/>
         </w:tcBorders>
       </w:tcPr>
     </w:tblStylePr>
@@ -10225,10 +10971,10 @@
       <w:tcPr>
         <w:shd w:val="clear" w:color="auto" w:fill="FFFFFF" w:themeFill="light1"/>
         <w:tcBorders>
-          <w:left w:val="none"/>
+          <w:left w:val="none" w:color="000000" w:sz="4" w:space="0"/>
           <w:top w:val="single" w:color="000000" w:sz="4" w:space="0" w:themeColor="accent6" w:themeTint="98"/>
-          <w:right w:val="none"/>
-          <w:bottom w:val="none"/>
+          <w:right w:val="none" w:color="000000" w:sz="4" w:space="0"/>
+          <w:bottom w:val="none" w:color="000000" w:sz="4" w:space="0"/>
         </w:tcBorders>
       </w:tcPr>
     </w:tblStylePr>
@@ -10240,9 +10986,9 @@
       </w:rPr>
     </w:tblStylePr>
   </w:style>
-  <w:style w:type="table" w:styleId="149">
+  <w:style w:type="table" w:styleId="526">
     <w:name w:val="Lined - Accent"/>
-    <w:basedOn w:val="374"/>
+    <w:basedOn w:val="563"/>
     <w:uiPriority w:val="99"/>
     <w:rPr>
       <w:color w:val="404040"/>
@@ -10330,9 +11076,9 @@
       </w:tcPr>
     </w:tblStylePr>
   </w:style>
-  <w:style w:type="table" w:styleId="150">
+  <w:style w:type="table" w:styleId="527">
     <w:name w:val="Lined - Accent 1"/>
-    <w:basedOn w:val="374"/>
+    <w:basedOn w:val="563"/>
     <w:uiPriority w:val="99"/>
     <w:rPr>
       <w:color w:val="404040"/>
@@ -10420,9 +11166,9 @@
       </w:tcPr>
     </w:tblStylePr>
   </w:style>
-  <w:style w:type="table" w:styleId="151">
+  <w:style w:type="table" w:styleId="528">
     <w:name w:val="Lined - Accent 2"/>
-    <w:basedOn w:val="374"/>
+    <w:basedOn w:val="563"/>
     <w:uiPriority w:val="99"/>
     <w:rPr>
       <w:color w:val="404040"/>
@@ -10510,9 +11256,9 @@
       </w:tcPr>
     </w:tblStylePr>
   </w:style>
-  <w:style w:type="table" w:styleId="152">
+  <w:style w:type="table" w:styleId="529">
     <w:name w:val="Lined - Accent 3"/>
-    <w:basedOn w:val="374"/>
+    <w:basedOn w:val="563"/>
     <w:uiPriority w:val="99"/>
     <w:rPr>
       <w:color w:val="404040"/>
@@ -10600,9 +11346,9 @@
       </w:tcPr>
     </w:tblStylePr>
   </w:style>
-  <w:style w:type="table" w:styleId="153">
+  <w:style w:type="table" w:styleId="530">
     <w:name w:val="Lined - Accent 4"/>
-    <w:basedOn w:val="374"/>
+    <w:basedOn w:val="563"/>
     <w:uiPriority w:val="99"/>
     <w:rPr>
       <w:color w:val="404040"/>
@@ -10690,9 +11436,9 @@
       </w:tcPr>
     </w:tblStylePr>
   </w:style>
-  <w:style w:type="table" w:styleId="154">
+  <w:style w:type="table" w:styleId="531">
     <w:name w:val="Lined - Accent 5"/>
-    <w:basedOn w:val="374"/>
+    <w:basedOn w:val="563"/>
     <w:uiPriority w:val="99"/>
     <w:rPr>
       <w:color w:val="404040"/>
@@ -10780,9 +11526,9 @@
       </w:tcPr>
     </w:tblStylePr>
   </w:style>
-  <w:style w:type="table" w:styleId="155">
+  <w:style w:type="table" w:styleId="532">
     <w:name w:val="Lined - Accent 6"/>
-    <w:basedOn w:val="374"/>
+    <w:basedOn w:val="563"/>
     <w:uiPriority w:val="99"/>
     <w:rPr>
       <w:color w:val="404040"/>
@@ -10870,9 +11616,9 @@
       </w:tcPr>
     </w:tblStylePr>
   </w:style>
-  <w:style w:type="table" w:styleId="156">
+  <w:style w:type="table" w:styleId="533">
     <w:name w:val="Bordered &amp; Lined - Accent"/>
-    <w:basedOn w:val="374"/>
+    <w:basedOn w:val="563"/>
     <w:uiPriority w:val="99"/>
     <w:rPr>
       <w:color w:val="404040"/>
@@ -10968,9 +11714,9 @@
       </w:tcPr>
     </w:tblStylePr>
   </w:style>
-  <w:style w:type="table" w:styleId="157">
+  <w:style w:type="table" w:styleId="534">
     <w:name w:val="Bordered &amp; Lined - Accent 1"/>
-    <w:basedOn w:val="374"/>
+    <w:basedOn w:val="563"/>
     <w:uiPriority w:val="99"/>
     <w:rPr>
       <w:color w:val="404040"/>
@@ -11066,9 +11812,9 @@
       </w:tcPr>
     </w:tblStylePr>
   </w:style>
-  <w:style w:type="table" w:styleId="158">
+  <w:style w:type="table" w:styleId="535">
     <w:name w:val="Bordered &amp; Lined - Accent 2"/>
-    <w:basedOn w:val="374"/>
+    <w:basedOn w:val="563"/>
     <w:uiPriority w:val="99"/>
     <w:rPr>
       <w:color w:val="404040"/>
@@ -11164,9 +11910,9 @@
       </w:tcPr>
     </w:tblStylePr>
   </w:style>
-  <w:style w:type="table" w:styleId="159">
+  <w:style w:type="table" w:styleId="536">
     <w:name w:val="Bordered &amp; Lined - Accent 3"/>
-    <w:basedOn w:val="374"/>
+    <w:basedOn w:val="563"/>
     <w:uiPriority w:val="99"/>
     <w:rPr>
       <w:color w:val="404040"/>
@@ -11262,9 +12008,9 @@
       </w:tcPr>
     </w:tblStylePr>
   </w:style>
-  <w:style w:type="table" w:styleId="160">
+  <w:style w:type="table" w:styleId="537">
     <w:name w:val="Bordered &amp; Lined - Accent 4"/>
-    <w:basedOn w:val="374"/>
+    <w:basedOn w:val="563"/>
     <w:uiPriority w:val="99"/>
     <w:rPr>
       <w:color w:val="404040"/>
@@ -11360,9 +12106,9 @@
       </w:tcPr>
     </w:tblStylePr>
   </w:style>
-  <w:style w:type="table" w:styleId="161">
+  <w:style w:type="table" w:styleId="538">
     <w:name w:val="Bordered &amp; Lined - Accent 5"/>
-    <w:basedOn w:val="374"/>
+    <w:basedOn w:val="563"/>
     <w:uiPriority w:val="99"/>
     <w:rPr>
       <w:color w:val="404040"/>
@@ -11458,9 +12204,9 @@
       </w:tcPr>
     </w:tblStylePr>
   </w:style>
-  <w:style w:type="table" w:styleId="162">
+  <w:style w:type="table" w:styleId="539">
     <w:name w:val="Bordered &amp; Lined - Accent 6"/>
-    <w:basedOn w:val="374"/>
+    <w:basedOn w:val="563"/>
     <w:uiPriority w:val="99"/>
     <w:rPr>
       <w:color w:val="404040"/>
@@ -11556,9 +12302,9 @@
       </w:tcPr>
     </w:tblStylePr>
   </w:style>
-  <w:style w:type="table" w:styleId="163">
+  <w:style w:type="table" w:styleId="540">
     <w:name w:val="Bordered"/>
-    <w:basedOn w:val="374"/>
+    <w:basedOn w:val="563"/>
     <w:uiPriority w:val="99"/>
     <w:pPr>
       <w:spacing w:lineRule="auto" w:line="240" w:after="0"/>
@@ -11635,9 +12381,9 @@
       </w:tcPr>
     </w:tblStylePr>
   </w:style>
-  <w:style w:type="table" w:styleId="164">
+  <w:style w:type="table" w:styleId="541">
     <w:name w:val="Bordered - Accent 1"/>
-    <w:basedOn w:val="374"/>
+    <w:basedOn w:val="563"/>
     <w:uiPriority w:val="99"/>
     <w:pPr>
       <w:spacing w:lineRule="auto" w:line="240" w:after="0"/>
@@ -11714,9 +12460,9 @@
       </w:tcPr>
     </w:tblStylePr>
   </w:style>
-  <w:style w:type="table" w:styleId="165">
+  <w:style w:type="table" w:styleId="542">
     <w:name w:val="Bordered - Accent 2"/>
-    <w:basedOn w:val="374"/>
+    <w:basedOn w:val="563"/>
     <w:uiPriority w:val="99"/>
     <w:pPr>
       <w:spacing w:lineRule="auto" w:line="240" w:after="0"/>
@@ -11793,9 +12539,9 @@
       </w:tcPr>
     </w:tblStylePr>
   </w:style>
-  <w:style w:type="table" w:styleId="166">
+  <w:style w:type="table" w:styleId="543">
     <w:name w:val="Bordered - Accent 3"/>
-    <w:basedOn w:val="374"/>
+    <w:basedOn w:val="563"/>
     <w:uiPriority w:val="99"/>
     <w:pPr>
       <w:spacing w:lineRule="auto" w:line="240" w:after="0"/>
@@ -11872,9 +12618,9 @@
       </w:tcPr>
     </w:tblStylePr>
   </w:style>
-  <w:style w:type="table" w:styleId="167">
+  <w:style w:type="table" w:styleId="544">
     <w:name w:val="Bordered - Accent 4"/>
-    <w:basedOn w:val="374"/>
+    <w:basedOn w:val="563"/>
     <w:uiPriority w:val="99"/>
     <w:pPr>
       <w:spacing w:lineRule="auto" w:line="240" w:after="0"/>
@@ -11951,9 +12697,9 @@
       </w:tcPr>
     </w:tblStylePr>
   </w:style>
-  <w:style w:type="table" w:styleId="168">
+  <w:style w:type="table" w:styleId="545">
     <w:name w:val="Bordered - Accent 5"/>
-    <w:basedOn w:val="374"/>
+    <w:basedOn w:val="563"/>
     <w:uiPriority w:val="99"/>
     <w:pPr>
       <w:spacing w:lineRule="auto" w:line="240" w:after="0"/>
@@ -12030,9 +12776,9 @@
       </w:tcPr>
     </w:tblStylePr>
   </w:style>
-  <w:style w:type="table" w:styleId="169">
+  <w:style w:type="table" w:styleId="546">
     <w:name w:val="Bordered - Accent 6"/>
-    <w:basedOn w:val="374"/>
+    <w:basedOn w:val="563"/>
     <w:uiPriority w:val="99"/>
     <w:pPr>
       <w:spacing w:lineRule="auto" w:line="240" w:after="0"/>
@@ -12109,7 +12855,7 @@
       </w:tcPr>
     </w:tblStylePr>
   </w:style>
-  <w:style w:type="character" w:styleId="170">
+  <w:style w:type="character" w:styleId="547">
     <w:name w:val="Hyperlink"/>
     <w:uiPriority w:val="99"/>
     <w:unhideWhenUsed/>
@@ -12118,10 +12864,10 @@
       <w:u w:val="single"/>
     </w:rPr>
   </w:style>
-  <w:style w:type="paragraph" w:styleId="171">
+  <w:style w:type="paragraph" w:styleId="548">
     <w:name w:val="footnote text"/>
-    <w:basedOn w:val="372"/>
-    <w:link w:val="172"/>
+    <w:basedOn w:val="561"/>
+    <w:link w:val="549"/>
     <w:uiPriority w:val="99"/>
     <w:semiHidden/>
     <w:unhideWhenUsed/>
@@ -12132,27 +12878,27 @@
       <w:spacing w:lineRule="auto" w:line="240" w:after="40"/>
     </w:pPr>
   </w:style>
-  <w:style w:type="character" w:styleId="172">
+  <w:style w:type="character" w:styleId="549">
     <w:name w:val="Footnote Text Char"/>
-    <w:link w:val="171"/>
+    <w:link w:val="548"/>
     <w:uiPriority w:val="99"/>
     <w:rPr>
       <w:sz w:val="18"/>
     </w:rPr>
   </w:style>
-  <w:style w:type="character" w:styleId="173">
+  <w:style w:type="character" w:styleId="550">
     <w:name w:val="footnote reference"/>
-    <w:basedOn w:val="373"/>
+    <w:basedOn w:val="562"/>
     <w:uiPriority w:val="99"/>
     <w:unhideWhenUsed/>
     <w:rPr>
       <w:vertAlign w:val="superscript"/>
     </w:rPr>
   </w:style>
-  <w:style w:type="paragraph" w:styleId="174">
+  <w:style w:type="paragraph" w:styleId="551">
     <w:name w:val="toc 1"/>
-    <w:basedOn w:val="372"/>
-    <w:next w:val="372"/>
+    <w:basedOn w:val="561"/>
+    <w:next w:val="561"/>
     <w:uiPriority w:val="39"/>
     <w:unhideWhenUsed/>
     <w:pPr>
@@ -12160,10 +12906,10 @@
       <w:spacing w:after="57"/>
     </w:pPr>
   </w:style>
-  <w:style w:type="paragraph" w:styleId="175">
+  <w:style w:type="paragraph" w:styleId="552">
     <w:name w:val="toc 2"/>
-    <w:basedOn w:val="372"/>
-    <w:next w:val="372"/>
+    <w:basedOn w:val="561"/>
+    <w:next w:val="561"/>
     <w:uiPriority w:val="39"/>
     <w:unhideWhenUsed/>
     <w:pPr>
@@ -12171,10 +12917,10 @@
       <w:spacing w:after="57"/>
     </w:pPr>
   </w:style>
-  <w:style w:type="paragraph" w:styleId="176">
+  <w:style w:type="paragraph" w:styleId="553">
     <w:name w:val="toc 3"/>
-    <w:basedOn w:val="372"/>
-    <w:next w:val="372"/>
+    <w:basedOn w:val="561"/>
+    <w:next w:val="561"/>
     <w:uiPriority w:val="39"/>
     <w:unhideWhenUsed/>
     <w:pPr>
@@ -12182,10 +12928,10 @@
       <w:spacing w:after="57"/>
     </w:pPr>
   </w:style>
-  <w:style w:type="paragraph" w:styleId="177">
+  <w:style w:type="paragraph" w:styleId="554">
     <w:name w:val="toc 4"/>
-    <w:basedOn w:val="372"/>
-    <w:next w:val="372"/>
+    <w:basedOn w:val="561"/>
+    <w:next w:val="561"/>
     <w:uiPriority w:val="39"/>
     <w:unhideWhenUsed/>
     <w:pPr>
@@ -12193,10 +12939,10 @@
       <w:spacing w:after="57"/>
     </w:pPr>
   </w:style>
-  <w:style w:type="paragraph" w:styleId="178">
+  <w:style w:type="paragraph" w:styleId="555">
     <w:name w:val="toc 5"/>
-    <w:basedOn w:val="372"/>
-    <w:next w:val="372"/>
+    <w:basedOn w:val="561"/>
+    <w:next w:val="561"/>
     <w:uiPriority w:val="39"/>
     <w:unhideWhenUsed/>
     <w:pPr>
@@ -12204,10 +12950,10 @@
       <w:spacing w:after="57"/>
     </w:pPr>
   </w:style>
-  <w:style w:type="paragraph" w:styleId="179">
+  <w:style w:type="paragraph" w:styleId="556">
     <w:name w:val="toc 6"/>
-    <w:basedOn w:val="372"/>
-    <w:next w:val="372"/>
+    <w:basedOn w:val="561"/>
+    <w:next w:val="561"/>
     <w:uiPriority w:val="39"/>
     <w:unhideWhenUsed/>
     <w:pPr>
@@ -12215,10 +12961,10 @@
       <w:spacing w:after="57"/>
     </w:pPr>
   </w:style>
-  <w:style w:type="paragraph" w:styleId="180">
+  <w:style w:type="paragraph" w:styleId="557">
     <w:name w:val="toc 7"/>
-    <w:basedOn w:val="372"/>
-    <w:next w:val="372"/>
+    <w:basedOn w:val="561"/>
+    <w:next w:val="561"/>
     <w:uiPriority w:val="39"/>
     <w:unhideWhenUsed/>
     <w:pPr>
@@ -12226,10 +12972,10 @@
       <w:spacing w:after="57"/>
     </w:pPr>
   </w:style>
-  <w:style w:type="paragraph" w:styleId="181">
+  <w:style w:type="paragraph" w:styleId="558">
     <w:name w:val="toc 8"/>
-    <w:basedOn w:val="372"/>
-    <w:next w:val="372"/>
+    <w:basedOn w:val="561"/>
+    <w:next w:val="561"/>
     <w:uiPriority w:val="39"/>
     <w:unhideWhenUsed/>
     <w:pPr>
@@ -12237,10 +12983,10 @@
       <w:spacing w:after="57"/>
     </w:pPr>
   </w:style>
-  <w:style w:type="paragraph" w:styleId="182">
+  <w:style w:type="paragraph" w:styleId="559">
     <w:name w:val="toc 9"/>
-    <w:basedOn w:val="372"/>
-    <w:next w:val="372"/>
+    <w:basedOn w:val="561"/>
+    <w:next w:val="561"/>
     <w:uiPriority w:val="39"/>
     <w:unhideWhenUsed/>
     <w:pPr>
@@ -12248,22 +12994,22 @@
       <w:spacing w:after="57"/>
     </w:pPr>
   </w:style>
-  <w:style w:type="paragraph" w:styleId="183">
+  <w:style w:type="paragraph" w:styleId="560">
     <w:name w:val="TOC Heading"/>
     <w:uiPriority w:val="39"/>
     <w:unhideWhenUsed/>
   </w:style>
-  <w:style w:type="paragraph" w:styleId="372" w:default="1">
+  <w:style w:type="paragraph" w:styleId="561" w:default="1">
     <w:name w:val="Normal"/>
     <w:qFormat/>
   </w:style>
-  <w:style w:type="character" w:styleId="373" w:default="1">
+  <w:style w:type="character" w:styleId="562" w:default="1">
     <w:name w:val="Default Paragraph Font"/>
     <w:uiPriority w:val="1"/>
     <w:semiHidden/>
     <w:unhideWhenUsed/>
   </w:style>
-  <w:style w:type="table" w:styleId="374" w:default="1">
+  <w:style w:type="table" w:styleId="563" w:default="1">
     <w:name w:val="Normal Table"/>
     <w:uiPriority w:val="99"/>
     <w:semiHidden/>
@@ -12278,15 +13024,15 @@
       </w:tblCellMar>
     </w:tblPr>
   </w:style>
-  <w:style w:type="numbering" w:styleId="375" w:default="1">
+  <w:style w:type="numbering" w:styleId="564" w:default="1">
     <w:name w:val="No List"/>
     <w:uiPriority w:val="99"/>
     <w:semiHidden/>
     <w:unhideWhenUsed/>
   </w:style>
-  <w:style w:type="paragraph" w:styleId="376">
+  <w:style w:type="paragraph" w:styleId="565">
     <w:name w:val="List Paragraph"/>
-    <w:basedOn w:val="372"/>
+    <w:basedOn w:val="561"/>
     <w:qFormat/>
     <w:uiPriority w:val="34"/>
     <w:pPr>

</xml_diff>